<commit_message>
Press F to sleep
</commit_message>
<xml_diff>
--- a/1/otchet.docx
+++ b/1/otchet.docx
@@ -1595,6 +1595,7 @@
     </w:p>
     <w:p>
       <w:pPr>
+        <w:jc w:val="both"/>
         <w:rPr>
           <w:rFonts w:ascii="Times New Roman" w:eastAsia="Times New Roman" w:hAnsi="Times New Roman" w:cs="Times New Roman"/>
           <w:sz w:val="28"/>
@@ -1725,7 +1726,6 @@
       <w:r>
         <w:rPr>
           <w:rFonts w:ascii="Times New Roman" w:eastAsia="MS Mincho" w:hAnsi="Times New Roman" w:cs="Times New Roman"/>
-          <w:i/>
           <w:sz w:val="28"/>
           <w:szCs w:val="28"/>
           <w:lang w:eastAsia="ja-JP"/>
@@ -1773,6 +1773,7 @@
     </w:p>
     <w:p>
       <w:pPr>
+        <w:jc w:val="both"/>
         <w:rPr>
           <w:rFonts w:ascii="Times New Roman" w:eastAsia="Times New Roman" w:hAnsi="Times New Roman" w:cs="Times New Roman"/>
           <w:sz w:val="28"/>
@@ -1815,15 +1816,7 @@
           <w:sz w:val="28"/>
           <w:szCs w:val="28"/>
         </w:rPr>
-        <w:t xml:space="preserve">: </w:t>
-      </w:r>
-      <w:r>
-        <w:rPr>
-          <w:rFonts w:ascii="Times New Roman" w:eastAsia="Times New Roman" w:hAnsi="Times New Roman" w:cs="Times New Roman"/>
-          <w:sz w:val="28"/>
-          <w:szCs w:val="28"/>
-        </w:rPr>
-        <w:t>координаты вершин правильного восьмиугольника</w:t>
+        <w:t>: координаты вершин правильного восьмиугольника</w:t>
       </w:r>
       <w:r>
         <w:rPr>
@@ -1845,6 +1838,28 @@
     </w:p>
     <w:p>
       <w:pPr>
+        <w:jc w:val="both"/>
+        <w:rPr>
+          <w:rFonts w:ascii="Times New Roman" w:eastAsia="MS Mincho" w:hAnsi="Times New Roman" w:cs="Times New Roman"/>
+          <w:b/>
+          <w:sz w:val="28"/>
+          <w:szCs w:val="28"/>
+          <w:u w:val="single"/>
+          <w:lang w:eastAsia="ja-JP"/>
+        </w:rPr>
+      </w:pPr>
+      <w:r>
+        <w:rPr>
+          <w:rFonts w:ascii="Times New Roman" w:eastAsia="MS Mincho" w:hAnsi="Times New Roman" w:cs="Times New Roman"/>
+          <w:b/>
+          <w:sz w:val="28"/>
+          <w:szCs w:val="28"/>
+          <w:u w:val="single"/>
+          <w:lang w:eastAsia="ja-JP"/>
+        </w:rPr>
+        <w:t xml:space="preserve">Класс </w:t>
+      </w:r>
+      <w:r>
         <w:rPr>
           <w:rFonts w:ascii="Times New Roman" w:eastAsia="MS Mincho" w:hAnsi="Times New Roman" w:cs="Times New Roman"/>
           <w:b/>
@@ -1853,33 +1868,13 @@
           <w:u w:val="single"/>
           <w:lang w:val="en-US" w:eastAsia="ja-JP"/>
         </w:rPr>
-      </w:pPr>
-      <w:r>
-        <w:rPr>
-          <w:rFonts w:ascii="Times New Roman" w:eastAsia="MS Mincho" w:hAnsi="Times New Roman" w:cs="Times New Roman"/>
-          <w:b/>
-          <w:sz w:val="28"/>
-          <w:szCs w:val="28"/>
-          <w:u w:val="single"/>
-          <w:lang w:eastAsia="ja-JP"/>
-        </w:rPr>
-        <w:t xml:space="preserve">Класс </w:t>
-      </w:r>
-      <w:r>
-        <w:rPr>
-          <w:rFonts w:ascii="Times New Roman" w:eastAsia="MS Mincho" w:hAnsi="Times New Roman" w:cs="Times New Roman"/>
-          <w:b/>
-          <w:sz w:val="28"/>
-          <w:szCs w:val="28"/>
-          <w:u w:val="single"/>
-          <w:lang w:val="en-US" w:eastAsia="ja-JP"/>
-        </w:rPr>
         <w:t>Point</w:t>
       </w:r>
     </w:p>
     <w:p>
       <w:pPr>
         <w:spacing w:after="0" w:line="360" w:lineRule="auto"/>
+        <w:jc w:val="both"/>
         <w:rPr>
           <w:rFonts w:ascii="Times New Roman" w:eastAsia="Times New Roman" w:hAnsi="Times New Roman" w:cs="Times New Roman"/>
           <w:bCs/>
@@ -1904,6 +1899,7 @@
     <w:p>
       <w:pPr>
         <w:spacing w:after="0" w:line="360" w:lineRule="auto"/>
+        <w:jc w:val="both"/>
         <w:rPr>
           <w:rFonts w:ascii="Times New Roman" w:eastAsia="Times New Roman" w:hAnsi="Times New Roman" w:cs="Times New Roman"/>
           <w:bCs/>
@@ -2001,6 +1997,7 @@
     <w:p>
       <w:pPr>
         <w:spacing w:after="0" w:line="360" w:lineRule="auto"/>
+        <w:jc w:val="both"/>
         <w:rPr>
           <w:rFonts w:ascii="Times New Roman" w:eastAsia="Times New Roman" w:hAnsi="Times New Roman" w:cs="Times New Roman"/>
           <w:bCs/>
@@ -2025,6 +2022,7 @@
     <w:p>
       <w:pPr>
         <w:spacing w:after="0" w:line="360" w:lineRule="auto"/>
+        <w:jc w:val="both"/>
         <w:rPr>
           <w:rFonts w:ascii="Times New Roman" w:eastAsia="Times New Roman" w:hAnsi="Times New Roman" w:cs="Times New Roman"/>
           <w:bCs/>
@@ -2102,6 +2100,7 @@
     <w:p>
       <w:pPr>
         <w:spacing w:after="0" w:line="360" w:lineRule="auto"/>
+        <w:jc w:val="both"/>
         <w:rPr>
           <w:rFonts w:ascii="Times New Roman" w:eastAsia="Times New Roman" w:hAnsi="Times New Roman" w:cs="Times New Roman"/>
           <w:bCs/>
@@ -2150,6 +2149,7 @@
     <w:p>
       <w:pPr>
         <w:spacing w:after="0" w:line="360" w:lineRule="auto"/>
+        <w:jc w:val="both"/>
         <w:rPr>
           <w:rFonts w:ascii="Times New Roman" w:eastAsia="Times New Roman" w:hAnsi="Times New Roman" w:cs="Times New Roman"/>
           <w:bCs/>
@@ -2175,6 +2175,7 @@
       <w:pPr>
         <w:spacing w:after="0" w:line="360" w:lineRule="auto"/>
         <w:ind w:firstLine="720"/>
+        <w:jc w:val="both"/>
         <w:rPr>
           <w:rFonts w:ascii="Times New Roman" w:eastAsia="Times New Roman" w:hAnsi="Times New Roman" w:cs="Times New Roman"/>
           <w:bCs/>
@@ -2256,6 +2257,7 @@
     <w:p>
       <w:pPr>
         <w:spacing w:after="0" w:line="360" w:lineRule="auto"/>
+        <w:jc w:val="both"/>
         <w:rPr>
           <w:rFonts w:ascii="Times New Roman" w:eastAsia="Times New Roman" w:hAnsi="Times New Roman" w:cs="Times New Roman"/>
           <w:bCs/>
@@ -2534,16 +2536,7 @@
           <w:sz w:val="28"/>
           <w:szCs w:val="28"/>
         </w:rPr>
-        <w:t xml:space="preserve"> и</w:t>
-      </w:r>
-      <w:r>
-        <w:rPr>
-          <w:rFonts w:ascii="Times New Roman" w:eastAsia="Times New Roman" w:hAnsi="Times New Roman" w:cs="Times New Roman"/>
-          <w:bCs/>
-          <w:sz w:val="28"/>
-          <w:szCs w:val="28"/>
-        </w:rPr>
-        <w:t xml:space="preserve"> смещение центра </w:t>
+        <w:t xml:space="preserve"> и смещение центра </w:t>
       </w:r>
       <w:r>
         <w:rPr>
@@ -2927,6 +2920,7 @@
         </w:tabs>
         <w:spacing w:before="256" w:after="0" w:line="240" w:lineRule="auto"/>
         <w:ind w:hanging="361"/>
+        <w:jc w:val="both"/>
         <w:rPr>
           <w:color w:val="000000"/>
         </w:rPr>
@@ -2960,6 +2954,7 @@
         </w:tabs>
         <w:spacing w:before="98" w:after="0" w:line="312" w:lineRule="auto"/>
         <w:ind w:left="981" w:right="1243"/>
+        <w:jc w:val="both"/>
         <w:rPr>
           <w:color w:val="000000"/>
         </w:rPr>
@@ -3004,6 +2999,7 @@
         </w:tabs>
         <w:spacing w:after="0" w:line="312" w:lineRule="auto"/>
         <w:ind w:left="981" w:right="338"/>
+        <w:jc w:val="both"/>
         <w:rPr>
           <w:color w:val="000000"/>
         </w:rPr>
@@ -3041,6 +3037,23 @@
           <w:color w:val="auto"/>
         </w:rPr>
       </w:pPr>
+    </w:p>
+    <w:p>
+      <w:pPr>
+        <w:pStyle w:val="LO-normal"/>
+      </w:pPr>
+    </w:p>
+    <w:p>
+      <w:pPr>
+        <w:pStyle w:val="LO-normal"/>
+      </w:pPr>
+    </w:p>
+    <w:p>
+      <w:pPr>
+        <w:pStyle w:val="LO-normal"/>
+      </w:pPr>
+      <w:bookmarkStart w:id="2" w:name="_GoBack"/>
+      <w:bookmarkEnd w:id="2"/>
     </w:p>
     <w:p>
       <w:pPr>
@@ -3184,23 +3197,6 @@
     </w:p>
     <w:p>
       <w:pPr>
-        <w:pStyle w:val="LO-normal"/>
-      </w:pPr>
-    </w:p>
-    <w:p>
-      <w:pPr>
-        <w:pStyle w:val="LO-normal"/>
-      </w:pPr>
-    </w:p>
-    <w:p>
-      <w:pPr>
-        <w:pStyle w:val="LO-normal"/>
-      </w:pPr>
-      <w:bookmarkStart w:id="2" w:name="_GoBack"/>
-      <w:bookmarkEnd w:id="2"/>
-    </w:p>
-    <w:p>
-      <w:pPr>
         <w:pStyle w:val="1"/>
         <w:spacing w:before="0" w:after="200" w:line="360" w:lineRule="auto"/>
         <w:jc w:val="right"/>
@@ -4284,6 +4280,126 @@
               <w:t>56:</w:t>
             </w:r>
           </w:p>
+          <w:p>
+            <w:pPr>
+              <w:spacing w:after="0" w:line="240" w:lineRule="auto"/>
+              <w:rPr>
+                <w:rFonts w:ascii="Times New Roman" w:eastAsia="Times New Roman" w:hAnsi="Times New Roman" w:cs="Times New Roman"/>
+                <w:sz w:val="28"/>
+                <w:szCs w:val="28"/>
+                <w:lang w:val="en-US"/>
+              </w:rPr>
+            </w:pPr>
+            <w:r>
+              <w:rPr>
+                <w:rFonts w:ascii="Times New Roman" w:eastAsia="Times New Roman" w:hAnsi="Times New Roman" w:cs="Times New Roman"/>
+                <w:sz w:val="28"/>
+                <w:szCs w:val="28"/>
+                <w:lang w:val="en-US"/>
+              </w:rPr>
+              <w:t>57:</w:t>
+            </w:r>
+          </w:p>
+          <w:p>
+            <w:pPr>
+              <w:spacing w:after="0" w:line="240" w:lineRule="auto"/>
+              <w:rPr>
+                <w:rFonts w:ascii="Times New Roman" w:eastAsia="Times New Roman" w:hAnsi="Times New Roman" w:cs="Times New Roman"/>
+                <w:sz w:val="28"/>
+                <w:szCs w:val="28"/>
+                <w:lang w:val="en-US"/>
+              </w:rPr>
+            </w:pPr>
+            <w:r>
+              <w:rPr>
+                <w:rFonts w:ascii="Times New Roman" w:eastAsia="Times New Roman" w:hAnsi="Times New Roman" w:cs="Times New Roman"/>
+                <w:sz w:val="28"/>
+                <w:szCs w:val="28"/>
+                <w:lang w:val="en-US"/>
+              </w:rPr>
+              <w:t>58:</w:t>
+            </w:r>
+          </w:p>
+          <w:p>
+            <w:pPr>
+              <w:spacing w:after="0" w:line="240" w:lineRule="auto"/>
+              <w:rPr>
+                <w:rFonts w:ascii="Times New Roman" w:eastAsia="Times New Roman" w:hAnsi="Times New Roman" w:cs="Times New Roman"/>
+                <w:sz w:val="28"/>
+                <w:szCs w:val="28"/>
+                <w:lang w:val="en-US"/>
+              </w:rPr>
+            </w:pPr>
+            <w:r>
+              <w:rPr>
+                <w:rFonts w:ascii="Times New Roman" w:eastAsia="Times New Roman" w:hAnsi="Times New Roman" w:cs="Times New Roman"/>
+                <w:sz w:val="28"/>
+                <w:szCs w:val="28"/>
+                <w:lang w:val="en-US"/>
+              </w:rPr>
+              <w:t>59:</w:t>
+            </w:r>
+          </w:p>
+          <w:p>
+            <w:pPr>
+              <w:spacing w:after="0" w:line="240" w:lineRule="auto"/>
+              <w:rPr>
+                <w:rFonts w:ascii="Times New Roman" w:eastAsia="Times New Roman" w:hAnsi="Times New Roman" w:cs="Times New Roman"/>
+                <w:sz w:val="28"/>
+                <w:szCs w:val="28"/>
+                <w:lang w:val="en-US"/>
+              </w:rPr>
+            </w:pPr>
+            <w:r>
+              <w:rPr>
+                <w:rFonts w:ascii="Times New Roman" w:eastAsia="Times New Roman" w:hAnsi="Times New Roman" w:cs="Times New Roman"/>
+                <w:sz w:val="28"/>
+                <w:szCs w:val="28"/>
+                <w:lang w:val="en-US"/>
+              </w:rPr>
+              <w:t>60:</w:t>
+            </w:r>
+          </w:p>
+          <w:p>
+            <w:pPr>
+              <w:spacing w:after="0" w:line="240" w:lineRule="auto"/>
+              <w:rPr>
+                <w:rFonts w:ascii="Times New Roman" w:eastAsia="Times New Roman" w:hAnsi="Times New Roman" w:cs="Times New Roman"/>
+                <w:sz w:val="28"/>
+                <w:szCs w:val="28"/>
+                <w:lang w:val="en-US"/>
+              </w:rPr>
+            </w:pPr>
+            <w:r>
+              <w:rPr>
+                <w:rFonts w:ascii="Times New Roman" w:eastAsia="Times New Roman" w:hAnsi="Times New Roman" w:cs="Times New Roman"/>
+                <w:sz w:val="28"/>
+                <w:szCs w:val="28"/>
+                <w:lang w:val="en-US"/>
+              </w:rPr>
+              <w:t>61:</w:t>
+            </w:r>
+          </w:p>
+          <w:p>
+            <w:pPr>
+              <w:spacing w:after="0" w:line="240" w:lineRule="auto"/>
+              <w:rPr>
+                <w:rFonts w:ascii="Times New Roman" w:eastAsia="Times New Roman" w:hAnsi="Times New Roman" w:cs="Times New Roman"/>
+                <w:sz w:val="28"/>
+                <w:szCs w:val="28"/>
+                <w:lang w:val="en-US"/>
+              </w:rPr>
+            </w:pPr>
+            <w:r>
+              <w:rPr>
+                <w:rFonts w:ascii="Times New Roman" w:eastAsia="Times New Roman" w:hAnsi="Times New Roman" w:cs="Times New Roman"/>
+                <w:sz w:val="28"/>
+                <w:szCs w:val="28"/>
+                <w:lang w:val="en-US"/>
+              </w:rPr>
+              <w:t>62:</w:t>
+            </w:r>
+          </w:p>
         </w:tc>
         <w:tc>
           <w:tcPr>
@@ -4309,7 +4425,27 @@
                 <w:lang w:val="en-US"/>
               </w:rPr>
               <w:lastRenderedPageBreak/>
-              <w:t>class Point {</w:t>
+              <w:t>#include &lt;</w:t>
+            </w:r>
+            <w:proofErr w:type="spellStart"/>
+            <w:r>
+              <w:rPr>
+                <w:rFonts w:ascii="Times New Roman" w:eastAsia="Times New Roman" w:hAnsi="Times New Roman" w:cs="Times New Roman"/>
+                <w:sz w:val="28"/>
+                <w:szCs w:val="28"/>
+                <w:lang w:val="en-US"/>
+              </w:rPr>
+              <w:t>cmath</w:t>
+            </w:r>
+            <w:proofErr w:type="spellEnd"/>
+            <w:r>
+              <w:rPr>
+                <w:rFonts w:ascii="Times New Roman" w:eastAsia="Times New Roman" w:hAnsi="Times New Roman" w:cs="Times New Roman"/>
+                <w:sz w:val="28"/>
+                <w:szCs w:val="28"/>
+                <w:lang w:val="en-US"/>
+              </w:rPr>
+              <w:t>&gt;</w:t>
             </w:r>
           </w:p>
           <w:p>
@@ -4330,8 +4466,7 @@
                 <w:szCs w:val="28"/>
                 <w:lang w:val="en-US"/>
               </w:rPr>
-              <w:tab/>
-              <w:t>private:</w:t>
+              <w:t>#include &lt;iostream&gt;</w:t>
             </w:r>
           </w:p>
           <w:p>
@@ -4343,427 +4478,6 @@
                 <w:sz w:val="28"/>
                 <w:szCs w:val="28"/>
                 <w:lang w:val="en-US"/>
-              </w:rPr>
-            </w:pPr>
-            <w:r>
-              <w:rPr>
-                <w:rFonts w:ascii="Times New Roman" w:eastAsia="Times New Roman" w:hAnsi="Times New Roman" w:cs="Times New Roman"/>
-                <w:sz w:val="28"/>
-                <w:szCs w:val="28"/>
-                <w:lang w:val="en-US"/>
-              </w:rPr>
-              <w:tab/>
-            </w:r>
-            <w:r>
-              <w:rPr>
-                <w:rFonts w:ascii="Times New Roman" w:eastAsia="Times New Roman" w:hAnsi="Times New Roman" w:cs="Times New Roman"/>
-                <w:sz w:val="28"/>
-                <w:szCs w:val="28"/>
-                <w:lang w:val="en-US"/>
-              </w:rPr>
-              <w:tab/>
-              <w:t>float _x, _y;</w:t>
-            </w:r>
-          </w:p>
-          <w:p>
-            <w:pPr>
-              <w:spacing w:after="0" w:line="240" w:lineRule="auto"/>
-              <w:jc w:val="both"/>
-              <w:rPr>
-                <w:rFonts w:ascii="Times New Roman" w:eastAsia="Times New Roman" w:hAnsi="Times New Roman" w:cs="Times New Roman"/>
-                <w:sz w:val="28"/>
-                <w:szCs w:val="28"/>
-                <w:lang w:val="en-US"/>
-              </w:rPr>
-            </w:pPr>
-            <w:r>
-              <w:rPr>
-                <w:rFonts w:ascii="Times New Roman" w:eastAsia="Times New Roman" w:hAnsi="Times New Roman" w:cs="Times New Roman"/>
-                <w:sz w:val="28"/>
-                <w:szCs w:val="28"/>
-                <w:lang w:val="en-US"/>
-              </w:rPr>
-              <w:tab/>
-            </w:r>
-            <w:r>
-              <w:rPr>
-                <w:rFonts w:ascii="Times New Roman" w:eastAsia="Times New Roman" w:hAnsi="Times New Roman" w:cs="Times New Roman"/>
-                <w:sz w:val="28"/>
-                <w:szCs w:val="28"/>
-                <w:lang w:val="en-US"/>
-              </w:rPr>
-              <w:tab/>
-              <w:t>Point (float x, float y): _x(x</w:t>
-            </w:r>
-            <w:proofErr w:type="gramStart"/>
-            <w:r>
-              <w:rPr>
-                <w:rFonts w:ascii="Times New Roman" w:eastAsia="Times New Roman" w:hAnsi="Times New Roman" w:cs="Times New Roman"/>
-                <w:sz w:val="28"/>
-                <w:szCs w:val="28"/>
-                <w:lang w:val="en-US"/>
-              </w:rPr>
-              <w:t>),_</w:t>
-            </w:r>
-            <w:proofErr w:type="gramEnd"/>
-            <w:r>
-              <w:rPr>
-                <w:rFonts w:ascii="Times New Roman" w:eastAsia="Times New Roman" w:hAnsi="Times New Roman" w:cs="Times New Roman"/>
-                <w:sz w:val="28"/>
-                <w:szCs w:val="28"/>
-                <w:lang w:val="en-US"/>
-              </w:rPr>
-              <w:t>y(y) {};</w:t>
-            </w:r>
-          </w:p>
-          <w:p>
-            <w:pPr>
-              <w:spacing w:after="0" w:line="240" w:lineRule="auto"/>
-              <w:jc w:val="both"/>
-              <w:rPr>
-                <w:rFonts w:ascii="Times New Roman" w:eastAsia="Times New Roman" w:hAnsi="Times New Roman" w:cs="Times New Roman"/>
-                <w:sz w:val="28"/>
-                <w:szCs w:val="28"/>
-                <w:lang w:val="en-US"/>
-              </w:rPr>
-            </w:pPr>
-            <w:r>
-              <w:rPr>
-                <w:rFonts w:ascii="Times New Roman" w:eastAsia="Times New Roman" w:hAnsi="Times New Roman" w:cs="Times New Roman"/>
-                <w:sz w:val="28"/>
-                <w:szCs w:val="28"/>
-                <w:lang w:val="en-US"/>
-              </w:rPr>
-              <w:tab/>
-              <w:t>public:</w:t>
-            </w:r>
-          </w:p>
-          <w:p>
-            <w:pPr>
-              <w:spacing w:after="0" w:line="240" w:lineRule="auto"/>
-              <w:jc w:val="both"/>
-              <w:rPr>
-                <w:rFonts w:ascii="Times New Roman" w:eastAsia="Times New Roman" w:hAnsi="Times New Roman" w:cs="Times New Roman"/>
-                <w:sz w:val="28"/>
-                <w:szCs w:val="28"/>
-                <w:lang w:val="en-US"/>
-              </w:rPr>
-            </w:pPr>
-            <w:r>
-              <w:rPr>
-                <w:rFonts w:ascii="Times New Roman" w:eastAsia="Times New Roman" w:hAnsi="Times New Roman" w:cs="Times New Roman"/>
-                <w:sz w:val="28"/>
-                <w:szCs w:val="28"/>
-                <w:lang w:val="en-US"/>
-              </w:rPr>
-              <w:tab/>
-            </w:r>
-            <w:r>
-              <w:rPr>
-                <w:rFonts w:ascii="Times New Roman" w:eastAsia="Times New Roman" w:hAnsi="Times New Roman" w:cs="Times New Roman"/>
-                <w:sz w:val="28"/>
-                <w:szCs w:val="28"/>
-                <w:lang w:val="en-US"/>
-              </w:rPr>
-              <w:tab/>
-            </w:r>
-            <w:proofErr w:type="gramStart"/>
-            <w:r>
-              <w:rPr>
-                <w:rFonts w:ascii="Times New Roman" w:eastAsia="Times New Roman" w:hAnsi="Times New Roman" w:cs="Times New Roman"/>
-                <w:sz w:val="28"/>
-                <w:szCs w:val="28"/>
-                <w:lang w:val="en-US"/>
-              </w:rPr>
-              <w:t>Point(</w:t>
-            </w:r>
-            <w:proofErr w:type="gramEnd"/>
-            <w:r>
-              <w:rPr>
-                <w:rFonts w:ascii="Times New Roman" w:eastAsia="Times New Roman" w:hAnsi="Times New Roman" w:cs="Times New Roman"/>
-                <w:sz w:val="28"/>
-                <w:szCs w:val="28"/>
-                <w:lang w:val="en-US"/>
-              </w:rPr>
-              <w:t>): _x(0), _y(0) {};</w:t>
-            </w:r>
-          </w:p>
-          <w:p>
-            <w:pPr>
-              <w:spacing w:after="0" w:line="240" w:lineRule="auto"/>
-              <w:jc w:val="both"/>
-              <w:rPr>
-                <w:rFonts w:ascii="Times New Roman" w:eastAsia="Times New Roman" w:hAnsi="Times New Roman" w:cs="Times New Roman"/>
-                <w:sz w:val="28"/>
-                <w:szCs w:val="28"/>
-                <w:lang w:val="en-US"/>
-              </w:rPr>
-            </w:pPr>
-            <w:r>
-              <w:rPr>
-                <w:rFonts w:ascii="Times New Roman" w:eastAsia="Times New Roman" w:hAnsi="Times New Roman" w:cs="Times New Roman"/>
-                <w:sz w:val="28"/>
-                <w:szCs w:val="28"/>
-                <w:lang w:val="en-US"/>
-              </w:rPr>
-              <w:tab/>
-            </w:r>
-            <w:r>
-              <w:rPr>
-                <w:rFonts w:ascii="Times New Roman" w:eastAsia="Times New Roman" w:hAnsi="Times New Roman" w:cs="Times New Roman"/>
-                <w:sz w:val="28"/>
-                <w:szCs w:val="28"/>
-                <w:lang w:val="en-US"/>
-              </w:rPr>
-              <w:tab/>
-              <w:t xml:space="preserve">float </w:t>
-            </w:r>
-            <w:proofErr w:type="spellStart"/>
-            <w:proofErr w:type="gramStart"/>
-            <w:r>
-              <w:rPr>
-                <w:rFonts w:ascii="Times New Roman" w:eastAsia="Times New Roman" w:hAnsi="Times New Roman" w:cs="Times New Roman"/>
-                <w:sz w:val="28"/>
-                <w:szCs w:val="28"/>
-                <w:lang w:val="en-US"/>
-              </w:rPr>
-              <w:t>getX</w:t>
-            </w:r>
-            <w:proofErr w:type="spellEnd"/>
-            <w:r>
-              <w:rPr>
-                <w:rFonts w:ascii="Times New Roman" w:eastAsia="Times New Roman" w:hAnsi="Times New Roman" w:cs="Times New Roman"/>
-                <w:sz w:val="28"/>
-                <w:szCs w:val="28"/>
-                <w:lang w:val="en-US"/>
-              </w:rPr>
-              <w:t>(</w:t>
-            </w:r>
-            <w:proofErr w:type="gramEnd"/>
-            <w:r>
-              <w:rPr>
-                <w:rFonts w:ascii="Times New Roman" w:eastAsia="Times New Roman" w:hAnsi="Times New Roman" w:cs="Times New Roman"/>
-                <w:sz w:val="28"/>
-                <w:szCs w:val="28"/>
-                <w:lang w:val="en-US"/>
-              </w:rPr>
-              <w:t>) {return _x;}</w:t>
-            </w:r>
-          </w:p>
-          <w:p>
-            <w:pPr>
-              <w:spacing w:after="0" w:line="240" w:lineRule="auto"/>
-              <w:jc w:val="both"/>
-              <w:rPr>
-                <w:rFonts w:ascii="Times New Roman" w:eastAsia="Times New Roman" w:hAnsi="Times New Roman" w:cs="Times New Roman"/>
-                <w:sz w:val="28"/>
-                <w:szCs w:val="28"/>
-              </w:rPr>
-            </w:pPr>
-            <w:r>
-              <w:rPr>
-                <w:rFonts w:ascii="Times New Roman" w:eastAsia="Times New Roman" w:hAnsi="Times New Roman" w:cs="Times New Roman"/>
-                <w:sz w:val="28"/>
-                <w:szCs w:val="28"/>
-                <w:lang w:val="en-US"/>
-              </w:rPr>
-              <w:tab/>
-            </w:r>
-            <w:r>
-              <w:rPr>
-                <w:rFonts w:ascii="Times New Roman" w:eastAsia="Times New Roman" w:hAnsi="Times New Roman" w:cs="Times New Roman"/>
-                <w:sz w:val="28"/>
-                <w:szCs w:val="28"/>
-                <w:lang w:val="en-US"/>
-              </w:rPr>
-              <w:tab/>
-              <w:t>float</w:t>
-            </w:r>
-            <w:r>
-              <w:rPr>
-                <w:rFonts w:ascii="Times New Roman" w:eastAsia="Times New Roman" w:hAnsi="Times New Roman" w:cs="Times New Roman"/>
-                <w:sz w:val="28"/>
-                <w:szCs w:val="28"/>
-              </w:rPr>
-              <w:t xml:space="preserve"> </w:t>
-            </w:r>
-            <w:proofErr w:type="spellStart"/>
-            <w:proofErr w:type="gramStart"/>
-            <w:r>
-              <w:rPr>
-                <w:rFonts w:ascii="Times New Roman" w:eastAsia="Times New Roman" w:hAnsi="Times New Roman" w:cs="Times New Roman"/>
-                <w:sz w:val="28"/>
-                <w:szCs w:val="28"/>
-                <w:lang w:val="en-US"/>
-              </w:rPr>
-              <w:t>getY</w:t>
-            </w:r>
-            <w:proofErr w:type="spellEnd"/>
-            <w:r>
-              <w:rPr>
-                <w:rFonts w:ascii="Times New Roman" w:eastAsia="Times New Roman" w:hAnsi="Times New Roman" w:cs="Times New Roman"/>
-                <w:sz w:val="28"/>
-                <w:szCs w:val="28"/>
-              </w:rPr>
-              <w:t>(</w:t>
-            </w:r>
-            <w:proofErr w:type="gramEnd"/>
-            <w:r>
-              <w:rPr>
-                <w:rFonts w:ascii="Times New Roman" w:eastAsia="Times New Roman" w:hAnsi="Times New Roman" w:cs="Times New Roman"/>
-                <w:sz w:val="28"/>
-                <w:szCs w:val="28"/>
-              </w:rPr>
-              <w:t>) {</w:t>
-            </w:r>
-            <w:r>
-              <w:rPr>
-                <w:rFonts w:ascii="Times New Roman" w:eastAsia="Times New Roman" w:hAnsi="Times New Roman" w:cs="Times New Roman"/>
-                <w:sz w:val="28"/>
-                <w:szCs w:val="28"/>
-                <w:lang w:val="en-US"/>
-              </w:rPr>
-              <w:t>return</w:t>
-            </w:r>
-            <w:r>
-              <w:rPr>
-                <w:rFonts w:ascii="Times New Roman" w:eastAsia="Times New Roman" w:hAnsi="Times New Roman" w:cs="Times New Roman"/>
-                <w:sz w:val="28"/>
-                <w:szCs w:val="28"/>
-              </w:rPr>
-              <w:t xml:space="preserve"> _</w:t>
-            </w:r>
-            <w:r>
-              <w:rPr>
-                <w:rFonts w:ascii="Times New Roman" w:eastAsia="Times New Roman" w:hAnsi="Times New Roman" w:cs="Times New Roman"/>
-                <w:sz w:val="28"/>
-                <w:szCs w:val="28"/>
-                <w:lang w:val="en-US"/>
-              </w:rPr>
-              <w:t>y</w:t>
-            </w:r>
-            <w:r>
-              <w:rPr>
-                <w:rFonts w:ascii="Times New Roman" w:eastAsia="Times New Roman" w:hAnsi="Times New Roman" w:cs="Times New Roman"/>
-                <w:sz w:val="28"/>
-                <w:szCs w:val="28"/>
-              </w:rPr>
-              <w:t>;}</w:t>
-            </w:r>
-          </w:p>
-          <w:p>
-            <w:pPr>
-              <w:spacing w:after="0" w:line="240" w:lineRule="auto"/>
-              <w:jc w:val="both"/>
-              <w:rPr>
-                <w:rFonts w:ascii="Times New Roman" w:eastAsia="Times New Roman" w:hAnsi="Times New Roman" w:cs="Times New Roman"/>
-                <w:sz w:val="28"/>
-                <w:szCs w:val="28"/>
-              </w:rPr>
-            </w:pPr>
-            <w:r>
-              <w:rPr>
-                <w:rFonts w:ascii="Times New Roman" w:eastAsia="Times New Roman" w:hAnsi="Times New Roman" w:cs="Times New Roman"/>
-                <w:sz w:val="28"/>
-                <w:szCs w:val="28"/>
-              </w:rPr>
-              <w:tab/>
-            </w:r>
-            <w:r>
-              <w:rPr>
-                <w:rFonts w:ascii="Times New Roman" w:eastAsia="Times New Roman" w:hAnsi="Times New Roman" w:cs="Times New Roman"/>
-                <w:sz w:val="28"/>
-                <w:szCs w:val="28"/>
-              </w:rPr>
-              <w:tab/>
-              <w:t>// Статический метод класса</w:t>
-            </w:r>
-          </w:p>
-          <w:p>
-            <w:pPr>
-              <w:spacing w:after="0" w:line="240" w:lineRule="auto"/>
-              <w:jc w:val="both"/>
-              <w:rPr>
-                <w:rFonts w:ascii="Times New Roman" w:eastAsia="Times New Roman" w:hAnsi="Times New Roman" w:cs="Times New Roman"/>
-                <w:sz w:val="28"/>
-                <w:szCs w:val="28"/>
-                <w:lang w:val="en-US"/>
-              </w:rPr>
-            </w:pPr>
-            <w:r>
-              <w:rPr>
-                <w:rFonts w:ascii="Times New Roman" w:eastAsia="Times New Roman" w:hAnsi="Times New Roman" w:cs="Times New Roman"/>
-                <w:sz w:val="28"/>
-                <w:szCs w:val="28"/>
-              </w:rPr>
-              <w:tab/>
-            </w:r>
-            <w:r>
-              <w:rPr>
-                <w:rFonts w:ascii="Times New Roman" w:eastAsia="Times New Roman" w:hAnsi="Times New Roman" w:cs="Times New Roman"/>
-                <w:sz w:val="28"/>
-                <w:szCs w:val="28"/>
-              </w:rPr>
-              <w:tab/>
-            </w:r>
-            <w:r>
-              <w:rPr>
-                <w:rFonts w:ascii="Times New Roman" w:eastAsia="Times New Roman" w:hAnsi="Times New Roman" w:cs="Times New Roman"/>
-                <w:sz w:val="28"/>
-                <w:szCs w:val="28"/>
-                <w:lang w:val="en-US"/>
-              </w:rPr>
-              <w:t xml:space="preserve">static Point </w:t>
-            </w:r>
-            <w:proofErr w:type="gramStart"/>
-            <w:r>
-              <w:rPr>
-                <w:rFonts w:ascii="Times New Roman" w:eastAsia="Times New Roman" w:hAnsi="Times New Roman" w:cs="Times New Roman"/>
-                <w:sz w:val="28"/>
-                <w:szCs w:val="28"/>
-                <w:lang w:val="en-US"/>
-              </w:rPr>
-              <w:t>polar(</w:t>
-            </w:r>
-            <w:proofErr w:type="gramEnd"/>
-            <w:r>
-              <w:rPr>
-                <w:rFonts w:ascii="Times New Roman" w:eastAsia="Times New Roman" w:hAnsi="Times New Roman" w:cs="Times New Roman"/>
-                <w:sz w:val="28"/>
-                <w:szCs w:val="28"/>
-                <w:lang w:val="en-US"/>
-              </w:rPr>
-              <w:t xml:space="preserve">float, float); </w:t>
-            </w:r>
-          </w:p>
-          <w:p>
-            <w:pPr>
-              <w:spacing w:after="0" w:line="240" w:lineRule="auto"/>
-              <w:jc w:val="both"/>
-              <w:rPr>
-                <w:rFonts w:ascii="Times New Roman" w:eastAsia="Times New Roman" w:hAnsi="Times New Roman" w:cs="Times New Roman"/>
-                <w:sz w:val="28"/>
-                <w:szCs w:val="28"/>
-              </w:rPr>
-            </w:pPr>
-            <w:r>
-              <w:rPr>
-                <w:rFonts w:ascii="Times New Roman" w:eastAsia="Times New Roman" w:hAnsi="Times New Roman" w:cs="Times New Roman"/>
-                <w:sz w:val="28"/>
-                <w:szCs w:val="28"/>
-                <w:lang w:val="en-US"/>
-              </w:rPr>
-              <w:t>};</w:t>
-            </w:r>
-          </w:p>
-          <w:p>
-            <w:pPr>
-              <w:spacing w:after="0" w:line="240" w:lineRule="auto"/>
-              <w:jc w:val="both"/>
-              <w:rPr>
-                <w:rFonts w:ascii="Times New Roman" w:eastAsia="Times New Roman" w:hAnsi="Times New Roman" w:cs="Times New Roman"/>
-                <w:sz w:val="28"/>
-                <w:szCs w:val="28"/>
               </w:rPr>
             </w:pPr>
           </w:p>
@@ -4772,20 +4486,20 @@
               <w:spacing w:after="0" w:line="240" w:lineRule="auto"/>
               <w:jc w:val="both"/>
               <w:rPr>
-                <w:rFonts w:ascii="Times New Roman" w:eastAsia="MS Mincho" w:hAnsi="Times New Roman" w:cs="Times New Roman"/>
-                <w:sz w:val="28"/>
-                <w:szCs w:val="28"/>
-                <w:lang w:eastAsia="ja-JP"/>
+                <w:rFonts w:ascii="Times New Roman" w:eastAsia="Times New Roman" w:hAnsi="Times New Roman" w:cs="Times New Roman"/>
+                <w:sz w:val="28"/>
+                <w:szCs w:val="28"/>
+                <w:lang w:val="en-US"/>
               </w:rPr>
             </w:pPr>
             <w:r>
               <w:rPr>
-                <w:rFonts w:ascii="Times New Roman" w:eastAsia="MS Mincho" w:hAnsi="Times New Roman" w:cs="Times New Roman"/>
-                <w:sz w:val="28"/>
-                <w:szCs w:val="28"/>
-                <w:lang w:eastAsia="ja-JP"/>
-              </w:rPr>
-              <w:t xml:space="preserve">// Перевод координат точки из полярной в декартову систему </w:t>
+                <w:rFonts w:ascii="Times New Roman" w:eastAsia="Times New Roman" w:hAnsi="Times New Roman" w:cs="Times New Roman"/>
+                <w:sz w:val="28"/>
+                <w:szCs w:val="28"/>
+                <w:lang w:val="en-US"/>
+              </w:rPr>
+              <w:t>class Point {</w:t>
             </w:r>
           </w:p>
           <w:p>
@@ -4806,27 +4520,8 @@
                 <w:szCs w:val="28"/>
                 <w:lang w:val="en-US"/>
               </w:rPr>
-              <w:t xml:space="preserve">Point </w:t>
-            </w:r>
-            <w:proofErr w:type="gramStart"/>
-            <w:r>
-              <w:rPr>
-                <w:rFonts w:ascii="Times New Roman" w:eastAsia="Times New Roman" w:hAnsi="Times New Roman" w:cs="Times New Roman"/>
-                <w:sz w:val="28"/>
-                <w:szCs w:val="28"/>
-                <w:lang w:val="en-US"/>
-              </w:rPr>
-              <w:t>Point::</w:t>
-            </w:r>
-            <w:proofErr w:type="gramEnd"/>
-            <w:r>
-              <w:rPr>
-                <w:rFonts w:ascii="Times New Roman" w:eastAsia="Times New Roman" w:hAnsi="Times New Roman" w:cs="Times New Roman"/>
-                <w:sz w:val="28"/>
-                <w:szCs w:val="28"/>
-                <w:lang w:val="en-US"/>
-              </w:rPr>
-              <w:t>polar(float radius, float f) {</w:t>
+              <w:tab/>
+              <w:t>private:</w:t>
             </w:r>
           </w:p>
           <w:p>
@@ -4848,7 +4543,16 @@
                 <w:lang w:val="en-US"/>
               </w:rPr>
               <w:tab/>
-              <w:t>Point p(radius*cos(f), radius*sin(f));</w:t>
+            </w:r>
+            <w:r>
+              <w:rPr>
+                <w:rFonts w:ascii="Times New Roman" w:eastAsia="Times New Roman" w:hAnsi="Times New Roman" w:cs="Times New Roman"/>
+                <w:sz w:val="28"/>
+                <w:szCs w:val="28"/>
+                <w:lang w:val="en-US"/>
+              </w:rPr>
+              <w:tab/>
+              <w:t>float _x, _y;</w:t>
             </w:r>
           </w:p>
           <w:p>
@@ -4870,7 +4574,7 @@
                 <w:lang w:val="en-US"/>
               </w:rPr>
               <w:tab/>
-              <w:t>return p;</w:t>
+              <w:t>public:</w:t>
             </w:r>
           </w:p>
           <w:p>
@@ -4891,7 +4595,36 @@
                 <w:szCs w:val="28"/>
                 <w:lang w:val="en-US"/>
               </w:rPr>
-              <w:t>};</w:t>
+              <w:tab/>
+            </w:r>
+            <w:r>
+              <w:rPr>
+                <w:rFonts w:ascii="Times New Roman" w:eastAsia="Times New Roman" w:hAnsi="Times New Roman" w:cs="Times New Roman"/>
+                <w:sz w:val="28"/>
+                <w:szCs w:val="28"/>
+                <w:lang w:val="en-US"/>
+              </w:rPr>
+              <w:tab/>
+            </w:r>
+            <w:proofErr w:type="gramStart"/>
+            <w:r>
+              <w:rPr>
+                <w:rFonts w:ascii="Times New Roman" w:eastAsia="Times New Roman" w:hAnsi="Times New Roman" w:cs="Times New Roman"/>
+                <w:sz w:val="28"/>
+                <w:szCs w:val="28"/>
+                <w:lang w:val="en-US"/>
+              </w:rPr>
+              <w:t>Point(</w:t>
+            </w:r>
+            <w:proofErr w:type="gramEnd"/>
+            <w:r>
+              <w:rPr>
+                <w:rFonts w:ascii="Times New Roman" w:eastAsia="Times New Roman" w:hAnsi="Times New Roman" w:cs="Times New Roman"/>
+                <w:sz w:val="28"/>
+                <w:szCs w:val="28"/>
+                <w:lang w:val="en-US"/>
+              </w:rPr>
+              <w:t>): _x(0), _y(0) {};</w:t>
             </w:r>
           </w:p>
           <w:p>
@@ -4903,6 +4636,356 @@
                 <w:sz w:val="28"/>
                 <w:szCs w:val="28"/>
                 <w:lang w:val="en-US"/>
+              </w:rPr>
+            </w:pPr>
+            <w:r>
+              <w:rPr>
+                <w:rFonts w:ascii="Times New Roman" w:eastAsia="Times New Roman" w:hAnsi="Times New Roman" w:cs="Times New Roman"/>
+                <w:sz w:val="28"/>
+                <w:szCs w:val="28"/>
+                <w:lang w:val="en-US"/>
+              </w:rPr>
+              <w:tab/>
+            </w:r>
+            <w:r>
+              <w:rPr>
+                <w:rFonts w:ascii="Times New Roman" w:eastAsia="Times New Roman" w:hAnsi="Times New Roman" w:cs="Times New Roman"/>
+                <w:sz w:val="28"/>
+                <w:szCs w:val="28"/>
+                <w:lang w:val="en-US"/>
+              </w:rPr>
+              <w:tab/>
+              <w:t>Point (float x, float y): _x(x</w:t>
+            </w:r>
+            <w:proofErr w:type="gramStart"/>
+            <w:r>
+              <w:rPr>
+                <w:rFonts w:ascii="Times New Roman" w:eastAsia="Times New Roman" w:hAnsi="Times New Roman" w:cs="Times New Roman"/>
+                <w:sz w:val="28"/>
+                <w:szCs w:val="28"/>
+                <w:lang w:val="en-US"/>
+              </w:rPr>
+              <w:t>),_</w:t>
+            </w:r>
+            <w:proofErr w:type="gramEnd"/>
+            <w:r>
+              <w:rPr>
+                <w:rFonts w:ascii="Times New Roman" w:eastAsia="Times New Roman" w:hAnsi="Times New Roman" w:cs="Times New Roman"/>
+                <w:sz w:val="28"/>
+                <w:szCs w:val="28"/>
+                <w:lang w:val="en-US"/>
+              </w:rPr>
+              <w:t>y(y) {};</w:t>
+            </w:r>
+          </w:p>
+          <w:p>
+            <w:pPr>
+              <w:spacing w:after="0" w:line="240" w:lineRule="auto"/>
+              <w:jc w:val="both"/>
+              <w:rPr>
+                <w:rFonts w:ascii="Times New Roman" w:eastAsia="Times New Roman" w:hAnsi="Times New Roman" w:cs="Times New Roman"/>
+                <w:sz w:val="28"/>
+                <w:szCs w:val="28"/>
+                <w:lang w:val="en-US"/>
+              </w:rPr>
+            </w:pPr>
+            <w:r>
+              <w:rPr>
+                <w:rFonts w:ascii="Times New Roman" w:eastAsia="Times New Roman" w:hAnsi="Times New Roman" w:cs="Times New Roman"/>
+                <w:sz w:val="28"/>
+                <w:szCs w:val="28"/>
+                <w:lang w:val="en-US"/>
+              </w:rPr>
+              <w:tab/>
+            </w:r>
+            <w:r>
+              <w:rPr>
+                <w:rFonts w:ascii="Times New Roman" w:eastAsia="Times New Roman" w:hAnsi="Times New Roman" w:cs="Times New Roman"/>
+                <w:sz w:val="28"/>
+                <w:szCs w:val="28"/>
+                <w:lang w:val="en-US"/>
+              </w:rPr>
+              <w:tab/>
+              <w:t xml:space="preserve">float </w:t>
+            </w:r>
+            <w:proofErr w:type="spellStart"/>
+            <w:proofErr w:type="gramStart"/>
+            <w:r>
+              <w:rPr>
+                <w:rFonts w:ascii="Times New Roman" w:eastAsia="Times New Roman" w:hAnsi="Times New Roman" w:cs="Times New Roman"/>
+                <w:sz w:val="28"/>
+                <w:szCs w:val="28"/>
+                <w:lang w:val="en-US"/>
+              </w:rPr>
+              <w:t>getX</w:t>
+            </w:r>
+            <w:proofErr w:type="spellEnd"/>
+            <w:r>
+              <w:rPr>
+                <w:rFonts w:ascii="Times New Roman" w:eastAsia="Times New Roman" w:hAnsi="Times New Roman" w:cs="Times New Roman"/>
+                <w:sz w:val="28"/>
+                <w:szCs w:val="28"/>
+                <w:lang w:val="en-US"/>
+              </w:rPr>
+              <w:t>(</w:t>
+            </w:r>
+            <w:proofErr w:type="gramEnd"/>
+            <w:r>
+              <w:rPr>
+                <w:rFonts w:ascii="Times New Roman" w:eastAsia="Times New Roman" w:hAnsi="Times New Roman" w:cs="Times New Roman"/>
+                <w:sz w:val="28"/>
+                <w:szCs w:val="28"/>
+                <w:lang w:val="en-US"/>
+              </w:rPr>
+              <w:t>) {return _x;}</w:t>
+            </w:r>
+          </w:p>
+          <w:p>
+            <w:pPr>
+              <w:spacing w:after="0" w:line="240" w:lineRule="auto"/>
+              <w:jc w:val="both"/>
+              <w:rPr>
+                <w:rFonts w:ascii="Times New Roman" w:eastAsia="Times New Roman" w:hAnsi="Times New Roman" w:cs="Times New Roman"/>
+                <w:sz w:val="28"/>
+                <w:szCs w:val="28"/>
+                <w:lang w:val="en-US"/>
+              </w:rPr>
+            </w:pPr>
+            <w:r>
+              <w:rPr>
+                <w:rFonts w:ascii="Times New Roman" w:eastAsia="Times New Roman" w:hAnsi="Times New Roman" w:cs="Times New Roman"/>
+                <w:sz w:val="28"/>
+                <w:szCs w:val="28"/>
+                <w:lang w:val="en-US"/>
+              </w:rPr>
+              <w:tab/>
+            </w:r>
+            <w:r>
+              <w:rPr>
+                <w:rFonts w:ascii="Times New Roman" w:eastAsia="Times New Roman" w:hAnsi="Times New Roman" w:cs="Times New Roman"/>
+                <w:sz w:val="28"/>
+                <w:szCs w:val="28"/>
+                <w:lang w:val="en-US"/>
+              </w:rPr>
+              <w:tab/>
+              <w:t xml:space="preserve">float </w:t>
+            </w:r>
+            <w:proofErr w:type="spellStart"/>
+            <w:proofErr w:type="gramStart"/>
+            <w:r>
+              <w:rPr>
+                <w:rFonts w:ascii="Times New Roman" w:eastAsia="Times New Roman" w:hAnsi="Times New Roman" w:cs="Times New Roman"/>
+                <w:sz w:val="28"/>
+                <w:szCs w:val="28"/>
+                <w:lang w:val="en-US"/>
+              </w:rPr>
+              <w:t>getY</w:t>
+            </w:r>
+            <w:proofErr w:type="spellEnd"/>
+            <w:r>
+              <w:rPr>
+                <w:rFonts w:ascii="Times New Roman" w:eastAsia="Times New Roman" w:hAnsi="Times New Roman" w:cs="Times New Roman"/>
+                <w:sz w:val="28"/>
+                <w:szCs w:val="28"/>
+                <w:lang w:val="en-US"/>
+              </w:rPr>
+              <w:t>(</w:t>
+            </w:r>
+            <w:proofErr w:type="gramEnd"/>
+            <w:r>
+              <w:rPr>
+                <w:rFonts w:ascii="Times New Roman" w:eastAsia="Times New Roman" w:hAnsi="Times New Roman" w:cs="Times New Roman"/>
+                <w:sz w:val="28"/>
+                <w:szCs w:val="28"/>
+                <w:lang w:val="en-US"/>
+              </w:rPr>
+              <w:t>) {return _y;}</w:t>
+            </w:r>
+          </w:p>
+          <w:p>
+            <w:pPr>
+              <w:spacing w:after="0" w:line="240" w:lineRule="auto"/>
+              <w:jc w:val="both"/>
+              <w:rPr>
+                <w:rFonts w:ascii="Times New Roman" w:eastAsia="Times New Roman" w:hAnsi="Times New Roman" w:cs="Times New Roman"/>
+                <w:sz w:val="28"/>
+                <w:szCs w:val="28"/>
+              </w:rPr>
+            </w:pPr>
+            <w:r>
+              <w:rPr>
+                <w:rFonts w:ascii="Times New Roman" w:eastAsia="Times New Roman" w:hAnsi="Times New Roman" w:cs="Times New Roman"/>
+                <w:sz w:val="28"/>
+                <w:szCs w:val="28"/>
+                <w:lang w:val="en-US"/>
+              </w:rPr>
+              <w:tab/>
+            </w:r>
+            <w:r>
+              <w:rPr>
+                <w:rFonts w:ascii="Times New Roman" w:eastAsia="Times New Roman" w:hAnsi="Times New Roman" w:cs="Times New Roman"/>
+                <w:sz w:val="28"/>
+                <w:szCs w:val="28"/>
+                <w:lang w:val="en-US"/>
+              </w:rPr>
+              <w:tab/>
+            </w:r>
+            <w:r>
+              <w:rPr>
+                <w:rFonts w:ascii="Times New Roman" w:eastAsia="Times New Roman" w:hAnsi="Times New Roman" w:cs="Times New Roman"/>
+                <w:sz w:val="28"/>
+                <w:szCs w:val="28"/>
+              </w:rPr>
+              <w:t>// Статический метод класса</w:t>
+            </w:r>
+          </w:p>
+          <w:p>
+            <w:pPr>
+              <w:spacing w:after="0" w:line="240" w:lineRule="auto"/>
+              <w:jc w:val="both"/>
+              <w:rPr>
+                <w:rFonts w:ascii="Times New Roman" w:eastAsia="Times New Roman" w:hAnsi="Times New Roman" w:cs="Times New Roman"/>
+                <w:sz w:val="28"/>
+                <w:szCs w:val="28"/>
+                <w:lang w:val="en-US"/>
+              </w:rPr>
+            </w:pPr>
+            <w:r>
+              <w:rPr>
+                <w:rFonts w:ascii="Times New Roman" w:eastAsia="Times New Roman" w:hAnsi="Times New Roman" w:cs="Times New Roman"/>
+                <w:sz w:val="28"/>
+                <w:szCs w:val="28"/>
+              </w:rPr>
+              <w:tab/>
+            </w:r>
+            <w:r>
+              <w:rPr>
+                <w:rFonts w:ascii="Times New Roman" w:eastAsia="Times New Roman" w:hAnsi="Times New Roman" w:cs="Times New Roman"/>
+                <w:sz w:val="28"/>
+                <w:szCs w:val="28"/>
+              </w:rPr>
+              <w:tab/>
+            </w:r>
+            <w:r>
+              <w:rPr>
+                <w:rFonts w:ascii="Times New Roman" w:eastAsia="Times New Roman" w:hAnsi="Times New Roman" w:cs="Times New Roman"/>
+                <w:sz w:val="28"/>
+                <w:szCs w:val="28"/>
+                <w:lang w:val="en-US"/>
+              </w:rPr>
+              <w:t>static</w:t>
+            </w:r>
+            <w:r>
+              <w:rPr>
+                <w:rFonts w:ascii="Times New Roman" w:eastAsia="Times New Roman" w:hAnsi="Times New Roman" w:cs="Times New Roman"/>
+                <w:sz w:val="28"/>
+                <w:szCs w:val="28"/>
+                <w:lang w:val="en-US"/>
+              </w:rPr>
+              <w:t xml:space="preserve"> </w:t>
+            </w:r>
+            <w:r>
+              <w:rPr>
+                <w:rFonts w:ascii="Times New Roman" w:eastAsia="Times New Roman" w:hAnsi="Times New Roman" w:cs="Times New Roman"/>
+                <w:sz w:val="28"/>
+                <w:szCs w:val="28"/>
+                <w:lang w:val="en-US"/>
+              </w:rPr>
+              <w:t>Point</w:t>
+            </w:r>
+            <w:r>
+              <w:rPr>
+                <w:rFonts w:ascii="Times New Roman" w:eastAsia="Times New Roman" w:hAnsi="Times New Roman" w:cs="Times New Roman"/>
+                <w:sz w:val="28"/>
+                <w:szCs w:val="28"/>
+                <w:lang w:val="en-US"/>
+              </w:rPr>
+              <w:t xml:space="preserve"> </w:t>
+            </w:r>
+            <w:proofErr w:type="gramStart"/>
+            <w:r>
+              <w:rPr>
+                <w:rFonts w:ascii="Times New Roman" w:eastAsia="Times New Roman" w:hAnsi="Times New Roman" w:cs="Times New Roman"/>
+                <w:sz w:val="28"/>
+                <w:szCs w:val="28"/>
+                <w:lang w:val="en-US"/>
+              </w:rPr>
+              <w:t>polar</w:t>
+            </w:r>
+            <w:r>
+              <w:rPr>
+                <w:rFonts w:ascii="Times New Roman" w:eastAsia="Times New Roman" w:hAnsi="Times New Roman" w:cs="Times New Roman"/>
+                <w:sz w:val="28"/>
+                <w:szCs w:val="28"/>
+                <w:lang w:val="en-US"/>
+              </w:rPr>
+              <w:t>(</w:t>
+            </w:r>
+            <w:proofErr w:type="gramEnd"/>
+            <w:r>
+              <w:rPr>
+                <w:rFonts w:ascii="Times New Roman" w:eastAsia="Times New Roman" w:hAnsi="Times New Roman" w:cs="Times New Roman"/>
+                <w:sz w:val="28"/>
+                <w:szCs w:val="28"/>
+                <w:lang w:val="en-US"/>
+              </w:rPr>
+              <w:t>float</w:t>
+            </w:r>
+            <w:r>
+              <w:rPr>
+                <w:rFonts w:ascii="Times New Roman" w:eastAsia="Times New Roman" w:hAnsi="Times New Roman" w:cs="Times New Roman"/>
+                <w:sz w:val="28"/>
+                <w:szCs w:val="28"/>
+                <w:lang w:val="en-US"/>
+              </w:rPr>
+              <w:t xml:space="preserve">, </w:t>
+            </w:r>
+            <w:r>
+              <w:rPr>
+                <w:rFonts w:ascii="Times New Roman" w:eastAsia="Times New Roman" w:hAnsi="Times New Roman" w:cs="Times New Roman"/>
+                <w:sz w:val="28"/>
+                <w:szCs w:val="28"/>
+                <w:lang w:val="en-US"/>
+              </w:rPr>
+              <w:t>float</w:t>
+            </w:r>
+            <w:r>
+              <w:rPr>
+                <w:rFonts w:ascii="Times New Roman" w:eastAsia="Times New Roman" w:hAnsi="Times New Roman" w:cs="Times New Roman"/>
+                <w:sz w:val="28"/>
+                <w:szCs w:val="28"/>
+                <w:lang w:val="en-US"/>
+              </w:rPr>
+              <w:t xml:space="preserve">); </w:t>
+            </w:r>
+          </w:p>
+          <w:p>
+            <w:pPr>
+              <w:spacing w:after="0" w:line="240" w:lineRule="auto"/>
+              <w:jc w:val="both"/>
+              <w:rPr>
+                <w:rFonts w:ascii="Times New Roman" w:eastAsia="Times New Roman" w:hAnsi="Times New Roman" w:cs="Times New Roman"/>
+                <w:sz w:val="28"/>
+                <w:szCs w:val="28"/>
+              </w:rPr>
+            </w:pPr>
+            <w:r>
+              <w:rPr>
+                <w:rFonts w:ascii="Times New Roman" w:eastAsia="Times New Roman" w:hAnsi="Times New Roman" w:cs="Times New Roman"/>
+                <w:sz w:val="28"/>
+                <w:szCs w:val="28"/>
+              </w:rPr>
+              <w:t>};</w:t>
+            </w:r>
+          </w:p>
+          <w:p>
+            <w:pPr>
+              <w:spacing w:after="0" w:line="240" w:lineRule="auto"/>
+              <w:jc w:val="both"/>
+              <w:rPr>
+                <w:rFonts w:ascii="Times New Roman" w:eastAsia="Times New Roman" w:hAnsi="Times New Roman" w:cs="Times New Roman"/>
+                <w:sz w:val="28"/>
+                <w:szCs w:val="28"/>
               </w:rPr>
             </w:pPr>
           </w:p>
@@ -4914,78 +4997,8 @@
                 <w:rFonts w:ascii="Times New Roman" w:eastAsia="Times New Roman" w:hAnsi="Times New Roman" w:cs="Times New Roman"/>
                 <w:sz w:val="28"/>
                 <w:szCs w:val="28"/>
-                <w:lang w:val="en-US"/>
               </w:rPr>
             </w:pPr>
-            <w:r>
-              <w:rPr>
-                <w:rFonts w:ascii="Times New Roman" w:eastAsia="Times New Roman" w:hAnsi="Times New Roman" w:cs="Times New Roman"/>
-                <w:sz w:val="28"/>
-                <w:szCs w:val="28"/>
-                <w:lang w:val="en-US"/>
-              </w:rPr>
-              <w:t xml:space="preserve">int </w:t>
-            </w:r>
-            <w:proofErr w:type="gramStart"/>
-            <w:r>
-              <w:rPr>
-                <w:rFonts w:ascii="Times New Roman" w:eastAsia="Times New Roman" w:hAnsi="Times New Roman" w:cs="Times New Roman"/>
-                <w:sz w:val="28"/>
-                <w:szCs w:val="28"/>
-                <w:lang w:val="en-US"/>
-              </w:rPr>
-              <w:t>main(</w:t>
-            </w:r>
-            <w:proofErr w:type="gramEnd"/>
-            <w:r>
-              <w:rPr>
-                <w:rFonts w:ascii="Times New Roman" w:eastAsia="Times New Roman" w:hAnsi="Times New Roman" w:cs="Times New Roman"/>
-                <w:sz w:val="28"/>
-                <w:szCs w:val="28"/>
-                <w:lang w:val="en-US"/>
-              </w:rPr>
-              <w:t xml:space="preserve">int </w:t>
-            </w:r>
-            <w:proofErr w:type="spellStart"/>
-            <w:r>
-              <w:rPr>
-                <w:rFonts w:ascii="Times New Roman" w:eastAsia="Times New Roman" w:hAnsi="Times New Roman" w:cs="Times New Roman"/>
-                <w:sz w:val="28"/>
-                <w:szCs w:val="28"/>
-                <w:lang w:val="en-US"/>
-              </w:rPr>
-              <w:t>argc</w:t>
-            </w:r>
-            <w:proofErr w:type="spellEnd"/>
-            <w:r>
-              <w:rPr>
-                <w:rFonts w:ascii="Times New Roman" w:eastAsia="Times New Roman" w:hAnsi="Times New Roman" w:cs="Times New Roman"/>
-                <w:sz w:val="28"/>
-                <w:szCs w:val="28"/>
-                <w:lang w:val="en-US"/>
-              </w:rPr>
-              <w:t xml:space="preserve">, char** </w:t>
-            </w:r>
-            <w:proofErr w:type="spellStart"/>
-            <w:r>
-              <w:rPr>
-                <w:rFonts w:ascii="Times New Roman" w:eastAsia="Times New Roman" w:hAnsi="Times New Roman" w:cs="Times New Roman"/>
-                <w:sz w:val="28"/>
-                <w:szCs w:val="28"/>
-                <w:lang w:val="en-US"/>
-              </w:rPr>
-              <w:t>argv</w:t>
-            </w:r>
-            <w:proofErr w:type="spellEnd"/>
-            <w:r>
-              <w:rPr>
-                <w:rFonts w:ascii="Times New Roman" w:eastAsia="Times New Roman" w:hAnsi="Times New Roman" w:cs="Times New Roman"/>
-                <w:sz w:val="28"/>
-                <w:szCs w:val="28"/>
-                <w:lang w:val="en-US"/>
-              </w:rPr>
-              <w:t>) {</w:t>
-            </w:r>
           </w:p>
           <w:p>
             <w:pPr>
@@ -4995,7 +5008,6 @@
                 <w:rFonts w:ascii="Times New Roman" w:eastAsia="Times New Roman" w:hAnsi="Times New Roman" w:cs="Times New Roman"/>
                 <w:sz w:val="28"/>
                 <w:szCs w:val="28"/>
-                <w:lang w:val="en-US"/>
               </w:rPr>
             </w:pPr>
             <w:r>
@@ -5003,10 +5015,8 @@
                 <w:rFonts w:ascii="Times New Roman" w:eastAsia="Times New Roman" w:hAnsi="Times New Roman" w:cs="Times New Roman"/>
                 <w:sz w:val="28"/>
                 <w:szCs w:val="28"/>
-                <w:lang w:val="en-US"/>
-              </w:rPr>
-              <w:tab/>
-              <w:t>float side = 0.0;</w:t>
+              </w:rPr>
+              <w:t xml:space="preserve">// Перевод координат точки из полярной в декартову систему </w:t>
             </w:r>
           </w:p>
           <w:p>
@@ -5027,8 +5037,27 @@
                 <w:szCs w:val="28"/>
                 <w:lang w:val="en-US"/>
               </w:rPr>
-              <w:tab/>
-              <w:t>float angle = 0.0;</w:t>
+              <w:t xml:space="preserve">Point </w:t>
+            </w:r>
+            <w:proofErr w:type="gramStart"/>
+            <w:r>
+              <w:rPr>
+                <w:rFonts w:ascii="Times New Roman" w:eastAsia="Times New Roman" w:hAnsi="Times New Roman" w:cs="Times New Roman"/>
+                <w:sz w:val="28"/>
+                <w:szCs w:val="28"/>
+                <w:lang w:val="en-US"/>
+              </w:rPr>
+              <w:t>Point::</w:t>
+            </w:r>
+            <w:proofErr w:type="gramEnd"/>
+            <w:r>
+              <w:rPr>
+                <w:rFonts w:ascii="Times New Roman" w:eastAsia="Times New Roman" w:hAnsi="Times New Roman" w:cs="Times New Roman"/>
+                <w:sz w:val="28"/>
+                <w:szCs w:val="28"/>
+                <w:lang w:val="en-US"/>
+              </w:rPr>
+              <w:t>polar(float radius, float f) {</w:t>
             </w:r>
           </w:p>
           <w:p>
@@ -5050,38 +5079,7 @@
                 <w:lang w:val="en-US"/>
               </w:rPr>
               <w:tab/>
-              <w:t xml:space="preserve">float pi = </w:t>
-            </w:r>
-            <w:proofErr w:type="spellStart"/>
-            <w:proofErr w:type="gramStart"/>
-            <w:r>
-              <w:rPr>
-                <w:rFonts w:ascii="Times New Roman" w:eastAsia="Times New Roman" w:hAnsi="Times New Roman" w:cs="Times New Roman"/>
-                <w:sz w:val="28"/>
-                <w:szCs w:val="28"/>
-                <w:lang w:val="en-US"/>
-              </w:rPr>
-              <w:t>acos</w:t>
-            </w:r>
-            <w:proofErr w:type="spellEnd"/>
-            <w:r>
-              <w:rPr>
-                <w:rFonts w:ascii="Times New Roman" w:eastAsia="Times New Roman" w:hAnsi="Times New Roman" w:cs="Times New Roman"/>
-                <w:sz w:val="28"/>
-                <w:szCs w:val="28"/>
-                <w:lang w:val="en-US"/>
-              </w:rPr>
-              <w:t>(</w:t>
-            </w:r>
-            <w:proofErr w:type="gramEnd"/>
-            <w:r>
-              <w:rPr>
-                <w:rFonts w:ascii="Times New Roman" w:eastAsia="Times New Roman" w:hAnsi="Times New Roman" w:cs="Times New Roman"/>
-                <w:sz w:val="28"/>
-                <w:szCs w:val="28"/>
-                <w:lang w:val="en-US"/>
-              </w:rPr>
-              <w:t>-1.0);</w:t>
+              <w:t>Point p(radius*cos(f), radius*sin(f));</w:t>
             </w:r>
           </w:p>
           <w:p>
@@ -5103,7 +5101,7 @@
                 <w:lang w:val="en-US"/>
               </w:rPr>
               <w:tab/>
-              <w:t>float radius;</w:t>
+              <w:t>return p;</w:t>
             </w:r>
           </w:p>
           <w:p>
@@ -5124,48 +5122,7 @@
                 <w:szCs w:val="28"/>
                 <w:lang w:val="en-US"/>
               </w:rPr>
-              <w:tab/>
-              <w:t xml:space="preserve">float </w:t>
-            </w:r>
-            <w:proofErr w:type="spellStart"/>
-            <w:r>
-              <w:rPr>
-                <w:rFonts w:ascii="Times New Roman" w:eastAsia="Times New Roman" w:hAnsi="Times New Roman" w:cs="Times New Roman"/>
-                <w:sz w:val="28"/>
-                <w:szCs w:val="28"/>
-                <w:lang w:val="en-US"/>
-              </w:rPr>
-              <w:t>deltaX</w:t>
-            </w:r>
-            <w:proofErr w:type="spellEnd"/>
-            <w:r>
-              <w:rPr>
-                <w:rFonts w:ascii="Times New Roman" w:eastAsia="Times New Roman" w:hAnsi="Times New Roman" w:cs="Times New Roman"/>
-                <w:sz w:val="28"/>
-                <w:szCs w:val="28"/>
-                <w:lang w:val="en-US"/>
-              </w:rPr>
-              <w:t xml:space="preserve"> = 1.0, </w:t>
-            </w:r>
-            <w:proofErr w:type="spellStart"/>
-            <w:r>
-              <w:rPr>
-                <w:rFonts w:ascii="Times New Roman" w:eastAsia="Times New Roman" w:hAnsi="Times New Roman" w:cs="Times New Roman"/>
-                <w:sz w:val="28"/>
-                <w:szCs w:val="28"/>
-                <w:lang w:val="en-US"/>
-              </w:rPr>
-              <w:t>deltaY</w:t>
-            </w:r>
-            <w:proofErr w:type="spellEnd"/>
-            <w:r>
-              <w:rPr>
-                <w:rFonts w:ascii="Times New Roman" w:eastAsia="Times New Roman" w:hAnsi="Times New Roman" w:cs="Times New Roman"/>
-                <w:sz w:val="28"/>
-                <w:szCs w:val="28"/>
-                <w:lang w:val="en-US"/>
-              </w:rPr>
-              <w:t xml:space="preserve"> = -1.0;</w:t>
+              <w:t>};</w:t>
             </w:r>
           </w:p>
           <w:p>
@@ -5179,6 +5136,292 @@
                 <w:lang w:val="en-US"/>
               </w:rPr>
             </w:pPr>
+          </w:p>
+          <w:p>
+            <w:pPr>
+              <w:spacing w:after="0" w:line="240" w:lineRule="auto"/>
+              <w:jc w:val="both"/>
+              <w:rPr>
+                <w:rFonts w:ascii="Times New Roman" w:eastAsia="Times New Roman" w:hAnsi="Times New Roman" w:cs="Times New Roman"/>
+                <w:sz w:val="28"/>
+                <w:szCs w:val="28"/>
+                <w:lang w:val="en-US"/>
+              </w:rPr>
+            </w:pPr>
+          </w:p>
+          <w:p>
+            <w:pPr>
+              <w:spacing w:after="0" w:line="240" w:lineRule="auto"/>
+              <w:jc w:val="both"/>
+              <w:rPr>
+                <w:rFonts w:ascii="Times New Roman" w:eastAsia="Times New Roman" w:hAnsi="Times New Roman" w:cs="Times New Roman"/>
+                <w:sz w:val="28"/>
+                <w:szCs w:val="28"/>
+                <w:lang w:val="en-US"/>
+              </w:rPr>
+            </w:pPr>
+            <w:r>
+              <w:rPr>
+                <w:rFonts w:ascii="Times New Roman" w:eastAsia="Times New Roman" w:hAnsi="Times New Roman" w:cs="Times New Roman"/>
+                <w:sz w:val="28"/>
+                <w:szCs w:val="28"/>
+                <w:lang w:val="en-US"/>
+              </w:rPr>
+              <w:t xml:space="preserve">int </w:t>
+            </w:r>
+            <w:proofErr w:type="gramStart"/>
+            <w:r>
+              <w:rPr>
+                <w:rFonts w:ascii="Times New Roman" w:eastAsia="Times New Roman" w:hAnsi="Times New Roman" w:cs="Times New Roman"/>
+                <w:sz w:val="28"/>
+                <w:szCs w:val="28"/>
+                <w:lang w:val="en-US"/>
+              </w:rPr>
+              <w:t>main(</w:t>
+            </w:r>
+            <w:proofErr w:type="gramEnd"/>
+            <w:r>
+              <w:rPr>
+                <w:rFonts w:ascii="Times New Roman" w:eastAsia="Times New Roman" w:hAnsi="Times New Roman" w:cs="Times New Roman"/>
+                <w:sz w:val="28"/>
+                <w:szCs w:val="28"/>
+                <w:lang w:val="en-US"/>
+              </w:rPr>
+              <w:t xml:space="preserve">int </w:t>
+            </w:r>
+            <w:proofErr w:type="spellStart"/>
+            <w:r>
+              <w:rPr>
+                <w:rFonts w:ascii="Times New Roman" w:eastAsia="Times New Roman" w:hAnsi="Times New Roman" w:cs="Times New Roman"/>
+                <w:sz w:val="28"/>
+                <w:szCs w:val="28"/>
+                <w:lang w:val="en-US"/>
+              </w:rPr>
+              <w:t>argc</w:t>
+            </w:r>
+            <w:proofErr w:type="spellEnd"/>
+            <w:r>
+              <w:rPr>
+                <w:rFonts w:ascii="Times New Roman" w:eastAsia="Times New Roman" w:hAnsi="Times New Roman" w:cs="Times New Roman"/>
+                <w:sz w:val="28"/>
+                <w:szCs w:val="28"/>
+                <w:lang w:val="en-US"/>
+              </w:rPr>
+              <w:t xml:space="preserve">, char** </w:t>
+            </w:r>
+            <w:proofErr w:type="spellStart"/>
+            <w:r>
+              <w:rPr>
+                <w:rFonts w:ascii="Times New Roman" w:eastAsia="Times New Roman" w:hAnsi="Times New Roman" w:cs="Times New Roman"/>
+                <w:sz w:val="28"/>
+                <w:szCs w:val="28"/>
+                <w:lang w:val="en-US"/>
+              </w:rPr>
+              <w:t>argv</w:t>
+            </w:r>
+            <w:proofErr w:type="spellEnd"/>
+            <w:r>
+              <w:rPr>
+                <w:rFonts w:ascii="Times New Roman" w:eastAsia="Times New Roman" w:hAnsi="Times New Roman" w:cs="Times New Roman"/>
+                <w:sz w:val="28"/>
+                <w:szCs w:val="28"/>
+                <w:lang w:val="en-US"/>
+              </w:rPr>
+              <w:t>) {</w:t>
+            </w:r>
+          </w:p>
+          <w:p>
+            <w:pPr>
+              <w:spacing w:after="0" w:line="240" w:lineRule="auto"/>
+              <w:jc w:val="both"/>
+              <w:rPr>
+                <w:rFonts w:ascii="Times New Roman" w:eastAsia="Times New Roman" w:hAnsi="Times New Roman" w:cs="Times New Roman"/>
+                <w:sz w:val="28"/>
+                <w:szCs w:val="28"/>
+                <w:lang w:val="en-US"/>
+              </w:rPr>
+            </w:pPr>
+            <w:r>
+              <w:rPr>
+                <w:rFonts w:ascii="Times New Roman" w:eastAsia="Times New Roman" w:hAnsi="Times New Roman" w:cs="Times New Roman"/>
+                <w:sz w:val="28"/>
+                <w:szCs w:val="28"/>
+                <w:lang w:val="en-US"/>
+              </w:rPr>
+              <w:tab/>
+              <w:t>float side = 5.0;</w:t>
+            </w:r>
+          </w:p>
+          <w:p>
+            <w:pPr>
+              <w:spacing w:after="0" w:line="240" w:lineRule="auto"/>
+              <w:jc w:val="both"/>
+              <w:rPr>
+                <w:rFonts w:ascii="Times New Roman" w:eastAsia="Times New Roman" w:hAnsi="Times New Roman" w:cs="Times New Roman"/>
+                <w:sz w:val="28"/>
+                <w:szCs w:val="28"/>
+                <w:lang w:val="en-US"/>
+              </w:rPr>
+            </w:pPr>
+            <w:r>
+              <w:rPr>
+                <w:rFonts w:ascii="Times New Roman" w:eastAsia="Times New Roman" w:hAnsi="Times New Roman" w:cs="Times New Roman"/>
+                <w:sz w:val="28"/>
+                <w:szCs w:val="28"/>
+                <w:lang w:val="en-US"/>
+              </w:rPr>
+              <w:tab/>
+              <w:t>float angle = 0.0;</w:t>
+            </w:r>
+          </w:p>
+          <w:p>
+            <w:pPr>
+              <w:spacing w:after="0" w:line="240" w:lineRule="auto"/>
+              <w:jc w:val="both"/>
+              <w:rPr>
+                <w:rFonts w:ascii="Times New Roman" w:eastAsia="Times New Roman" w:hAnsi="Times New Roman" w:cs="Times New Roman"/>
+                <w:sz w:val="28"/>
+                <w:szCs w:val="28"/>
+                <w:lang w:val="en-US"/>
+              </w:rPr>
+            </w:pPr>
+            <w:r>
+              <w:rPr>
+                <w:rFonts w:ascii="Times New Roman" w:eastAsia="Times New Roman" w:hAnsi="Times New Roman" w:cs="Times New Roman"/>
+                <w:sz w:val="28"/>
+                <w:szCs w:val="28"/>
+                <w:lang w:val="en-US"/>
+              </w:rPr>
+              <w:tab/>
+              <w:t xml:space="preserve">float pi = </w:t>
+            </w:r>
+            <w:proofErr w:type="spellStart"/>
+            <w:proofErr w:type="gramStart"/>
+            <w:r>
+              <w:rPr>
+                <w:rFonts w:ascii="Times New Roman" w:eastAsia="Times New Roman" w:hAnsi="Times New Roman" w:cs="Times New Roman"/>
+                <w:sz w:val="28"/>
+                <w:szCs w:val="28"/>
+                <w:lang w:val="en-US"/>
+              </w:rPr>
+              <w:t>acos</w:t>
+            </w:r>
+            <w:proofErr w:type="spellEnd"/>
+            <w:r>
+              <w:rPr>
+                <w:rFonts w:ascii="Times New Roman" w:eastAsia="Times New Roman" w:hAnsi="Times New Roman" w:cs="Times New Roman"/>
+                <w:sz w:val="28"/>
+                <w:szCs w:val="28"/>
+                <w:lang w:val="en-US"/>
+              </w:rPr>
+              <w:t>(</w:t>
+            </w:r>
+            <w:proofErr w:type="gramEnd"/>
+            <w:r>
+              <w:rPr>
+                <w:rFonts w:ascii="Times New Roman" w:eastAsia="Times New Roman" w:hAnsi="Times New Roman" w:cs="Times New Roman"/>
+                <w:sz w:val="28"/>
+                <w:szCs w:val="28"/>
+                <w:lang w:val="en-US"/>
+              </w:rPr>
+              <w:t>-1.0);</w:t>
+            </w:r>
+          </w:p>
+          <w:p>
+            <w:pPr>
+              <w:spacing w:after="0" w:line="240" w:lineRule="auto"/>
+              <w:jc w:val="both"/>
+              <w:rPr>
+                <w:rFonts w:ascii="Times New Roman" w:eastAsia="Times New Roman" w:hAnsi="Times New Roman" w:cs="Times New Roman"/>
+                <w:sz w:val="28"/>
+                <w:szCs w:val="28"/>
+                <w:lang w:val="en-US"/>
+              </w:rPr>
+            </w:pPr>
+            <w:r>
+              <w:rPr>
+                <w:rFonts w:ascii="Times New Roman" w:eastAsia="Times New Roman" w:hAnsi="Times New Roman" w:cs="Times New Roman"/>
+                <w:sz w:val="28"/>
+                <w:szCs w:val="28"/>
+                <w:lang w:val="en-US"/>
+              </w:rPr>
+              <w:tab/>
+              <w:t>float radius;</w:t>
+            </w:r>
+          </w:p>
+          <w:p>
+            <w:pPr>
+              <w:spacing w:after="0" w:line="240" w:lineRule="auto"/>
+              <w:jc w:val="both"/>
+              <w:rPr>
+                <w:rFonts w:ascii="Times New Roman" w:eastAsia="Times New Roman" w:hAnsi="Times New Roman" w:cs="Times New Roman"/>
+                <w:sz w:val="28"/>
+                <w:szCs w:val="28"/>
+                <w:lang w:val="en-US"/>
+              </w:rPr>
+            </w:pPr>
+            <w:r>
+              <w:rPr>
+                <w:rFonts w:ascii="Times New Roman" w:eastAsia="Times New Roman" w:hAnsi="Times New Roman" w:cs="Times New Roman"/>
+                <w:sz w:val="28"/>
+                <w:szCs w:val="28"/>
+                <w:lang w:val="en-US"/>
+              </w:rPr>
+              <w:tab/>
+              <w:t xml:space="preserve">float </w:t>
+            </w:r>
+            <w:proofErr w:type="spellStart"/>
+            <w:r>
+              <w:rPr>
+                <w:rFonts w:ascii="Times New Roman" w:eastAsia="Times New Roman" w:hAnsi="Times New Roman" w:cs="Times New Roman"/>
+                <w:sz w:val="28"/>
+                <w:szCs w:val="28"/>
+                <w:lang w:val="en-US"/>
+              </w:rPr>
+              <w:t>deltaX</w:t>
+            </w:r>
+            <w:proofErr w:type="spellEnd"/>
+            <w:r>
+              <w:rPr>
+                <w:rFonts w:ascii="Times New Roman" w:eastAsia="Times New Roman" w:hAnsi="Times New Roman" w:cs="Times New Roman"/>
+                <w:sz w:val="28"/>
+                <w:szCs w:val="28"/>
+                <w:lang w:val="en-US"/>
+              </w:rPr>
+              <w:t xml:space="preserve"> = 1.0, </w:t>
+            </w:r>
+            <w:proofErr w:type="spellStart"/>
+            <w:r>
+              <w:rPr>
+                <w:rFonts w:ascii="Times New Roman" w:eastAsia="Times New Roman" w:hAnsi="Times New Roman" w:cs="Times New Roman"/>
+                <w:sz w:val="28"/>
+                <w:szCs w:val="28"/>
+                <w:lang w:val="en-US"/>
+              </w:rPr>
+              <w:t>deltaY</w:t>
+            </w:r>
+            <w:proofErr w:type="spellEnd"/>
+            <w:r>
+              <w:rPr>
+                <w:rFonts w:ascii="Times New Roman" w:eastAsia="Times New Roman" w:hAnsi="Times New Roman" w:cs="Times New Roman"/>
+                <w:sz w:val="28"/>
+                <w:szCs w:val="28"/>
+                <w:lang w:val="en-US"/>
+              </w:rPr>
+              <w:t xml:space="preserve"> = -1.0;</w:t>
+            </w:r>
+          </w:p>
+          <w:p>
+            <w:pPr>
+              <w:spacing w:after="0" w:line="240" w:lineRule="auto"/>
+              <w:jc w:val="both"/>
+              <w:rPr>
+                <w:rFonts w:ascii="Times New Roman" w:eastAsia="Times New Roman" w:hAnsi="Times New Roman" w:cs="Times New Roman"/>
+                <w:sz w:val="28"/>
+                <w:szCs w:val="28"/>
+                <w:lang w:val="en-US"/>
+              </w:rPr>
+            </w:pPr>
             <w:r>
               <w:rPr>
                 <w:rFonts w:ascii="Times New Roman" w:eastAsia="Times New Roman" w:hAnsi="Times New Roman" w:cs="Times New Roman"/>
@@ -5208,15 +5451,6 @@
               </w:rPr>
               <w:t>vertex</w:t>
             </w:r>
-            <w:r>
-              <w:rPr>
-                <w:rFonts w:ascii="Times New Roman" w:eastAsia="Times New Roman" w:hAnsi="Times New Roman" w:cs="Times New Roman"/>
-                <w:sz w:val="28"/>
-                <w:szCs w:val="28"/>
-                <w:lang w:val="en-US"/>
-              </w:rPr>
-              <w:t>[</w:t>
-            </w:r>
             <w:proofErr w:type="gramEnd"/>
             <w:r>
               <w:rPr>
@@ -5225,7 +5459,7 @@
                 <w:szCs w:val="28"/>
                 <w:lang w:val="en-US"/>
               </w:rPr>
-              <w:t>8];</w:t>
+              <w:t>[8];</w:t>
             </w:r>
           </w:p>
           <w:p>
@@ -5822,92 +6056,6 @@
                 <w:szCs w:val="28"/>
               </w:rPr>
             </w:pPr>
-            <w:r>
-              <w:rPr>
-                <w:rFonts w:ascii="Times New Roman" w:eastAsia="Times New Roman" w:hAnsi="Times New Roman" w:cs="Times New Roman"/>
-                <w:sz w:val="28"/>
-                <w:szCs w:val="28"/>
-              </w:rPr>
-              <w:tab/>
-            </w:r>
-            <w:r>
-              <w:rPr>
-                <w:rFonts w:ascii="Times New Roman" w:eastAsia="Times New Roman" w:hAnsi="Times New Roman" w:cs="Times New Roman"/>
-                <w:sz w:val="28"/>
-                <w:szCs w:val="28"/>
-                <w:lang w:val="en-US"/>
-              </w:rPr>
-              <w:t>radius</w:t>
-            </w:r>
-            <w:r>
-              <w:rPr>
-                <w:rFonts w:ascii="Times New Roman" w:eastAsia="Times New Roman" w:hAnsi="Times New Roman" w:cs="Times New Roman"/>
-                <w:sz w:val="28"/>
-                <w:szCs w:val="28"/>
-              </w:rPr>
-              <w:t xml:space="preserve"> = </w:t>
-            </w:r>
-            <w:r>
-              <w:rPr>
-                <w:rFonts w:ascii="Times New Roman" w:eastAsia="Times New Roman" w:hAnsi="Times New Roman" w:cs="Times New Roman"/>
-                <w:sz w:val="28"/>
-                <w:szCs w:val="28"/>
-                <w:lang w:val="en-US"/>
-              </w:rPr>
-              <w:t>side</w:t>
-            </w:r>
-            <w:r>
-              <w:rPr>
-                <w:rFonts w:ascii="Times New Roman" w:eastAsia="Times New Roman" w:hAnsi="Times New Roman" w:cs="Times New Roman"/>
-                <w:sz w:val="28"/>
-                <w:szCs w:val="28"/>
-              </w:rPr>
-              <w:t>*</w:t>
-            </w:r>
-            <w:r>
-              <w:rPr>
-                <w:rFonts w:ascii="Times New Roman" w:eastAsia="Times New Roman" w:hAnsi="Times New Roman" w:cs="Times New Roman"/>
-                <w:sz w:val="28"/>
-                <w:szCs w:val="28"/>
-                <w:lang w:val="en-US"/>
-              </w:rPr>
-              <w:t>sqrt</w:t>
-            </w:r>
-            <w:r>
-              <w:rPr>
-                <w:rFonts w:ascii="Times New Roman" w:eastAsia="Times New Roman" w:hAnsi="Times New Roman" w:cs="Times New Roman"/>
-                <w:sz w:val="28"/>
-                <w:szCs w:val="28"/>
-              </w:rPr>
-              <w:t>(4+2*</w:t>
-            </w:r>
-            <w:proofErr w:type="gramStart"/>
-            <w:r>
-              <w:rPr>
-                <w:rFonts w:ascii="Times New Roman" w:eastAsia="Times New Roman" w:hAnsi="Times New Roman" w:cs="Times New Roman"/>
-                <w:sz w:val="28"/>
-                <w:szCs w:val="28"/>
-                <w:lang w:val="en-US"/>
-              </w:rPr>
-              <w:t>sqrt</w:t>
-            </w:r>
-            <w:r>
-              <w:rPr>
-                <w:rFonts w:ascii="Times New Roman" w:eastAsia="Times New Roman" w:hAnsi="Times New Roman" w:cs="Times New Roman"/>
-                <w:sz w:val="28"/>
-                <w:szCs w:val="28"/>
-              </w:rPr>
-              <w:t>(</w:t>
-            </w:r>
-            <w:proofErr w:type="gramEnd"/>
-            <w:r>
-              <w:rPr>
-                <w:rFonts w:ascii="Times New Roman" w:eastAsia="Times New Roman" w:hAnsi="Times New Roman" w:cs="Times New Roman"/>
-                <w:sz w:val="28"/>
-                <w:szCs w:val="28"/>
-              </w:rPr>
-              <w:t>2))/2;</w:t>
-            </w:r>
           </w:p>
           <w:p>
             <w:pPr>
@@ -5917,6 +6065,220 @@
                 <w:rFonts w:ascii="Times New Roman" w:eastAsia="Times New Roman" w:hAnsi="Times New Roman" w:cs="Times New Roman"/>
                 <w:sz w:val="28"/>
                 <w:szCs w:val="28"/>
+              </w:rPr>
+            </w:pPr>
+            <w:r>
+              <w:rPr>
+                <w:rFonts w:ascii="Times New Roman" w:eastAsia="Times New Roman" w:hAnsi="Times New Roman" w:cs="Times New Roman"/>
+                <w:sz w:val="28"/>
+                <w:szCs w:val="28"/>
+              </w:rPr>
+              <w:lastRenderedPageBreak/>
+              <w:tab/>
+              <w:t>// Проверка на расположение точки</w:t>
+            </w:r>
+          </w:p>
+          <w:p>
+            <w:pPr>
+              <w:spacing w:after="0" w:line="240" w:lineRule="auto"/>
+              <w:jc w:val="both"/>
+              <w:rPr>
+                <w:rFonts w:ascii="Times New Roman" w:eastAsia="Times New Roman" w:hAnsi="Times New Roman" w:cs="Times New Roman"/>
+                <w:sz w:val="28"/>
+                <w:szCs w:val="28"/>
+                <w:lang w:val="en-US"/>
+              </w:rPr>
+            </w:pPr>
+            <w:r>
+              <w:rPr>
+                <w:rFonts w:ascii="Times New Roman" w:eastAsia="Times New Roman" w:hAnsi="Times New Roman" w:cs="Times New Roman"/>
+                <w:sz w:val="28"/>
+                <w:szCs w:val="28"/>
+              </w:rPr>
+              <w:tab/>
+            </w:r>
+            <w:r>
+              <w:rPr>
+                <w:rFonts w:ascii="Times New Roman" w:eastAsia="Times New Roman" w:hAnsi="Times New Roman" w:cs="Times New Roman"/>
+                <w:sz w:val="28"/>
+                <w:szCs w:val="28"/>
+                <w:lang w:val="en-US"/>
+              </w:rPr>
+              <w:t>if</w:t>
+            </w:r>
+            <w:r>
+              <w:rPr>
+                <w:rFonts w:ascii="Times New Roman" w:eastAsia="Times New Roman" w:hAnsi="Times New Roman" w:cs="Times New Roman"/>
+                <w:sz w:val="28"/>
+                <w:szCs w:val="28"/>
+                <w:lang w:val="en-US"/>
+              </w:rPr>
+              <w:t xml:space="preserve"> (</w:t>
+            </w:r>
+            <w:proofErr w:type="spellStart"/>
+            <w:r>
+              <w:rPr>
+                <w:rFonts w:ascii="Times New Roman" w:eastAsia="Times New Roman" w:hAnsi="Times New Roman" w:cs="Times New Roman"/>
+                <w:sz w:val="28"/>
+                <w:szCs w:val="28"/>
+                <w:lang w:val="en-US"/>
+              </w:rPr>
+              <w:t>deltaX</w:t>
+            </w:r>
+            <w:proofErr w:type="spellEnd"/>
+            <w:r>
+              <w:rPr>
+                <w:rFonts w:ascii="Times New Roman" w:eastAsia="Times New Roman" w:hAnsi="Times New Roman" w:cs="Times New Roman"/>
+                <w:sz w:val="28"/>
+                <w:szCs w:val="28"/>
+                <w:lang w:val="en-US"/>
+              </w:rPr>
+              <w:t xml:space="preserve"> &lt;= 0 || </w:t>
+            </w:r>
+            <w:proofErr w:type="spellStart"/>
+            <w:r>
+              <w:rPr>
+                <w:rFonts w:ascii="Times New Roman" w:eastAsia="Times New Roman" w:hAnsi="Times New Roman" w:cs="Times New Roman"/>
+                <w:sz w:val="28"/>
+                <w:szCs w:val="28"/>
+                <w:lang w:val="en-US"/>
+              </w:rPr>
+              <w:t>deltaY</w:t>
+            </w:r>
+            <w:proofErr w:type="spellEnd"/>
+            <w:r>
+              <w:rPr>
+                <w:rFonts w:ascii="Times New Roman" w:eastAsia="Times New Roman" w:hAnsi="Times New Roman" w:cs="Times New Roman"/>
+                <w:sz w:val="28"/>
+                <w:szCs w:val="28"/>
+                <w:lang w:val="en-US"/>
+              </w:rPr>
+              <w:t xml:space="preserve"> &gt;= 0){</w:t>
+            </w:r>
+          </w:p>
+          <w:p>
+            <w:pPr>
+              <w:spacing w:after="0" w:line="240" w:lineRule="auto"/>
+              <w:jc w:val="both"/>
+              <w:rPr>
+                <w:rFonts w:ascii="Times New Roman" w:eastAsia="Times New Roman" w:hAnsi="Times New Roman" w:cs="Times New Roman"/>
+                <w:sz w:val="28"/>
+                <w:szCs w:val="28"/>
+                <w:lang w:val="en-US"/>
+              </w:rPr>
+            </w:pPr>
+            <w:r>
+              <w:rPr>
+                <w:rFonts w:ascii="Times New Roman" w:eastAsia="Times New Roman" w:hAnsi="Times New Roman" w:cs="Times New Roman"/>
+                <w:sz w:val="28"/>
+                <w:szCs w:val="28"/>
+                <w:lang w:val="en-US"/>
+              </w:rPr>
+              <w:tab/>
+            </w:r>
+            <w:r>
+              <w:rPr>
+                <w:rFonts w:ascii="Times New Roman" w:eastAsia="Times New Roman" w:hAnsi="Times New Roman" w:cs="Times New Roman"/>
+                <w:sz w:val="28"/>
+                <w:szCs w:val="28"/>
+                <w:lang w:val="en-US"/>
+              </w:rPr>
+              <w:tab/>
+            </w:r>
+            <w:proofErr w:type="gramStart"/>
+            <w:r>
+              <w:rPr>
+                <w:rFonts w:ascii="Times New Roman" w:eastAsia="Times New Roman" w:hAnsi="Times New Roman" w:cs="Times New Roman"/>
+                <w:sz w:val="28"/>
+                <w:szCs w:val="28"/>
+                <w:lang w:val="en-US"/>
+              </w:rPr>
+              <w:t>std::</w:t>
+            </w:r>
+            <w:proofErr w:type="spellStart"/>
+            <w:proofErr w:type="gramEnd"/>
+            <w:r>
+              <w:rPr>
+                <w:rFonts w:ascii="Times New Roman" w:eastAsia="Times New Roman" w:hAnsi="Times New Roman" w:cs="Times New Roman"/>
+                <w:sz w:val="28"/>
+                <w:szCs w:val="28"/>
+                <w:lang w:val="en-US"/>
+              </w:rPr>
+              <w:t>cout</w:t>
+            </w:r>
+            <w:proofErr w:type="spellEnd"/>
+            <w:r>
+              <w:rPr>
+                <w:rFonts w:ascii="Times New Roman" w:eastAsia="Times New Roman" w:hAnsi="Times New Roman" w:cs="Times New Roman"/>
+                <w:sz w:val="28"/>
+                <w:szCs w:val="28"/>
+                <w:lang w:val="en-US"/>
+              </w:rPr>
+              <w:t xml:space="preserve"> &lt;&lt; "Invalid coordinates of point";</w:t>
+            </w:r>
+          </w:p>
+          <w:p>
+            <w:pPr>
+              <w:spacing w:after="0" w:line="240" w:lineRule="auto"/>
+              <w:jc w:val="both"/>
+              <w:rPr>
+                <w:rFonts w:ascii="Times New Roman" w:eastAsia="Times New Roman" w:hAnsi="Times New Roman" w:cs="Times New Roman"/>
+                <w:sz w:val="28"/>
+                <w:szCs w:val="28"/>
+                <w:lang w:val="en-US"/>
+              </w:rPr>
+            </w:pPr>
+            <w:r>
+              <w:rPr>
+                <w:rFonts w:ascii="Times New Roman" w:eastAsia="Times New Roman" w:hAnsi="Times New Roman" w:cs="Times New Roman"/>
+                <w:sz w:val="28"/>
+                <w:szCs w:val="28"/>
+                <w:lang w:val="en-US"/>
+              </w:rPr>
+              <w:tab/>
+            </w:r>
+            <w:r>
+              <w:rPr>
+                <w:rFonts w:ascii="Times New Roman" w:eastAsia="Times New Roman" w:hAnsi="Times New Roman" w:cs="Times New Roman"/>
+                <w:sz w:val="28"/>
+                <w:szCs w:val="28"/>
+                <w:lang w:val="en-US"/>
+              </w:rPr>
+              <w:tab/>
+              <w:t>return -2;</w:t>
+            </w:r>
+          </w:p>
+          <w:p>
+            <w:pPr>
+              <w:spacing w:after="0" w:line="240" w:lineRule="auto"/>
+              <w:jc w:val="both"/>
+              <w:rPr>
+                <w:rFonts w:ascii="Times New Roman" w:eastAsia="Times New Roman" w:hAnsi="Times New Roman" w:cs="Times New Roman"/>
+                <w:sz w:val="28"/>
+                <w:szCs w:val="28"/>
+                <w:lang w:val="en-US"/>
+              </w:rPr>
+            </w:pPr>
+            <w:r>
+              <w:rPr>
+                <w:rFonts w:ascii="Times New Roman" w:eastAsia="Times New Roman" w:hAnsi="Times New Roman" w:cs="Times New Roman"/>
+                <w:sz w:val="28"/>
+                <w:szCs w:val="28"/>
+                <w:lang w:val="en-US"/>
+              </w:rPr>
+              <w:tab/>
+              <w:t>}</w:t>
+            </w:r>
+          </w:p>
+          <w:p>
+            <w:pPr>
+              <w:spacing w:after="0" w:line="240" w:lineRule="auto"/>
+              <w:jc w:val="both"/>
+              <w:rPr>
+                <w:rFonts w:ascii="Times New Roman" w:eastAsia="Times New Roman" w:hAnsi="Times New Roman" w:cs="Times New Roman"/>
+                <w:sz w:val="28"/>
+                <w:szCs w:val="28"/>
+                <w:lang w:val="en-US"/>
               </w:rPr>
             </w:pPr>
           </w:p>
@@ -5928,6 +6290,7 @@
                 <w:rFonts w:ascii="Times New Roman" w:eastAsia="Times New Roman" w:hAnsi="Times New Roman" w:cs="Times New Roman"/>
                 <w:sz w:val="28"/>
                 <w:szCs w:val="28"/>
+                <w:lang w:val="en-US"/>
               </w:rPr>
             </w:pPr>
             <w:r>
@@ -5935,16 +6298,30 @@
                 <w:rFonts w:ascii="Times New Roman" w:eastAsia="Times New Roman" w:hAnsi="Times New Roman" w:cs="Times New Roman"/>
                 <w:sz w:val="28"/>
                 <w:szCs w:val="28"/>
+                <w:lang w:val="en-US"/>
               </w:rPr>
               <w:tab/>
-            </w:r>
-            <w:r>
-              <w:rPr>
-                <w:rFonts w:ascii="Times New Roman" w:eastAsia="Times New Roman" w:hAnsi="Times New Roman" w:cs="Times New Roman"/>
-                <w:sz w:val="28"/>
-                <w:szCs w:val="28"/>
-              </w:rPr>
-              <w:t>// Проверка на расположение точки</w:t>
+              <w:t>radius = side*sqrt(4+2*</w:t>
+            </w:r>
+            <w:proofErr w:type="gramStart"/>
+            <w:r>
+              <w:rPr>
+                <w:rFonts w:ascii="Times New Roman" w:eastAsia="Times New Roman" w:hAnsi="Times New Roman" w:cs="Times New Roman"/>
+                <w:sz w:val="28"/>
+                <w:szCs w:val="28"/>
+                <w:lang w:val="en-US"/>
+              </w:rPr>
+              <w:t>sqrt(</w:t>
+            </w:r>
+            <w:proofErr w:type="gramEnd"/>
+            <w:r>
+              <w:rPr>
+                <w:rFonts w:ascii="Times New Roman" w:eastAsia="Times New Roman" w:hAnsi="Times New Roman" w:cs="Times New Roman"/>
+                <w:sz w:val="28"/>
+                <w:szCs w:val="28"/>
+                <w:lang w:val="en-US"/>
+              </w:rPr>
+              <w:t>2))/2;</w:t>
             </w:r>
           </w:p>
           <w:p>
@@ -5958,31 +6335,27 @@
                 <w:lang w:val="en-US"/>
               </w:rPr>
             </w:pPr>
-            <w:r>
-              <w:rPr>
-                <w:rFonts w:ascii="Times New Roman" w:eastAsia="Times New Roman" w:hAnsi="Times New Roman" w:cs="Times New Roman"/>
-                <w:sz w:val="28"/>
-                <w:szCs w:val="28"/>
+          </w:p>
+          <w:p>
+            <w:pPr>
+              <w:spacing w:after="0" w:line="240" w:lineRule="auto"/>
+              <w:jc w:val="both"/>
+              <w:rPr>
+                <w:rFonts w:ascii="Times New Roman" w:eastAsia="Times New Roman" w:hAnsi="Times New Roman" w:cs="Times New Roman"/>
+                <w:sz w:val="28"/>
+                <w:szCs w:val="28"/>
+                <w:lang w:val="en-US"/>
+              </w:rPr>
+            </w:pPr>
+            <w:r>
+              <w:rPr>
+                <w:rFonts w:ascii="Times New Roman" w:eastAsia="Times New Roman" w:hAnsi="Times New Roman" w:cs="Times New Roman"/>
+                <w:sz w:val="28"/>
+                <w:szCs w:val="28"/>
+                <w:lang w:val="en-US"/>
               </w:rPr>
               <w:tab/>
-            </w:r>
-            <w:r>
-              <w:rPr>
-                <w:rFonts w:ascii="Times New Roman" w:eastAsia="Times New Roman" w:hAnsi="Times New Roman" w:cs="Times New Roman"/>
-                <w:sz w:val="28"/>
-                <w:szCs w:val="28"/>
-                <w:lang w:val="en-US"/>
-              </w:rPr>
-              <w:t>if</w:t>
-            </w:r>
-            <w:r>
-              <w:rPr>
-                <w:rFonts w:ascii="Times New Roman" w:eastAsia="Times New Roman" w:hAnsi="Times New Roman" w:cs="Times New Roman"/>
-                <w:sz w:val="28"/>
-                <w:szCs w:val="28"/>
-                <w:lang w:val="en-US"/>
-              </w:rPr>
-              <w:t xml:space="preserve"> (</w:t>
+              <w:t>while (</w:t>
             </w:r>
             <w:proofErr w:type="spellStart"/>
             <w:r>
@@ -5992,7 +6365,7 @@
                 <w:szCs w:val="28"/>
                 <w:lang w:val="en-US"/>
               </w:rPr>
-              <w:t>deltaX</w:t>
+              <w:t>i</w:t>
             </w:r>
             <w:proofErr w:type="spellEnd"/>
             <w:r>
@@ -6002,27 +6375,7 @@
                 <w:szCs w:val="28"/>
                 <w:lang w:val="en-US"/>
               </w:rPr>
-              <w:t xml:space="preserve"> &lt;= 0 || </w:t>
-            </w:r>
-            <w:proofErr w:type="spellStart"/>
-            <w:r>
-              <w:rPr>
-                <w:rFonts w:ascii="Times New Roman" w:eastAsia="Times New Roman" w:hAnsi="Times New Roman" w:cs="Times New Roman"/>
-                <w:sz w:val="28"/>
-                <w:szCs w:val="28"/>
-                <w:lang w:val="en-US"/>
-              </w:rPr>
-              <w:t>deltaY</w:t>
-            </w:r>
-            <w:proofErr w:type="spellEnd"/>
-            <w:r>
-              <w:rPr>
-                <w:rFonts w:ascii="Times New Roman" w:eastAsia="Times New Roman" w:hAnsi="Times New Roman" w:cs="Times New Roman"/>
-                <w:sz w:val="28"/>
-                <w:szCs w:val="28"/>
-                <w:lang w:val="en-US"/>
-              </w:rPr>
-              <w:t xml:space="preserve"> &gt;= </w:t>
+              <w:t xml:space="preserve"> &lt; </w:t>
             </w:r>
             <w:proofErr w:type="gramStart"/>
             <w:r>
@@ -6032,7 +6385,7 @@
                 <w:szCs w:val="28"/>
                 <w:lang w:val="en-US"/>
               </w:rPr>
-              <w:t>0){</w:t>
+              <w:t>8){</w:t>
             </w:r>
             <w:proofErr w:type="gramEnd"/>
           </w:p>
@@ -6064,27 +6417,17 @@
                 <w:lang w:val="en-US"/>
               </w:rPr>
               <w:tab/>
-            </w:r>
-            <w:proofErr w:type="gramStart"/>
-            <w:r>
-              <w:rPr>
-                <w:rFonts w:ascii="Times New Roman" w:eastAsia="Times New Roman" w:hAnsi="Times New Roman" w:cs="Times New Roman"/>
-                <w:sz w:val="28"/>
-                <w:szCs w:val="28"/>
-                <w:lang w:val="en-US"/>
-              </w:rPr>
-              <w:t>std::</w:t>
+              <w:t xml:space="preserve">// </w:t>
             </w:r>
             <w:proofErr w:type="spellStart"/>
-            <w:proofErr w:type="gramEnd"/>
-            <w:r>
-              <w:rPr>
-                <w:rFonts w:ascii="Times New Roman" w:eastAsia="Times New Roman" w:hAnsi="Times New Roman" w:cs="Times New Roman"/>
-                <w:sz w:val="28"/>
-                <w:szCs w:val="28"/>
-                <w:lang w:val="en-US"/>
-              </w:rPr>
-              <w:t>cout</w:t>
+            <w:r>
+              <w:rPr>
+                <w:rFonts w:ascii="Times New Roman" w:eastAsia="Times New Roman" w:hAnsi="Times New Roman" w:cs="Times New Roman"/>
+                <w:sz w:val="28"/>
+                <w:szCs w:val="28"/>
+                <w:lang w:val="en-US"/>
+              </w:rPr>
+              <w:t>Создание</w:t>
             </w:r>
             <w:proofErr w:type="spellEnd"/>
             <w:r>
@@ -6094,8 +6437,39 @@
                 <w:szCs w:val="28"/>
                 <w:lang w:val="en-US"/>
               </w:rPr>
-              <w:t xml:space="preserve"> &lt;&lt; "Invalid coordinates of point";</w:t>
-            </w:r>
+              <w:t xml:space="preserve"> </w:t>
+            </w:r>
+            <w:proofErr w:type="spellStart"/>
+            <w:r>
+              <w:rPr>
+                <w:rFonts w:ascii="Times New Roman" w:eastAsia="Times New Roman" w:hAnsi="Times New Roman" w:cs="Times New Roman"/>
+                <w:sz w:val="28"/>
+                <w:szCs w:val="28"/>
+                <w:lang w:val="en-US"/>
+              </w:rPr>
+              <w:t>вершины</w:t>
+            </w:r>
+            <w:proofErr w:type="spellEnd"/>
+            <w:r>
+              <w:rPr>
+                <w:rFonts w:ascii="Times New Roman" w:eastAsia="Times New Roman" w:hAnsi="Times New Roman" w:cs="Times New Roman"/>
+                <w:sz w:val="28"/>
+                <w:szCs w:val="28"/>
+                <w:lang w:val="en-US"/>
+              </w:rPr>
+              <w:t xml:space="preserve"> </w:t>
+            </w:r>
+            <w:proofErr w:type="spellStart"/>
+            <w:r>
+              <w:rPr>
+                <w:rFonts w:ascii="Times New Roman" w:eastAsia="Times New Roman" w:hAnsi="Times New Roman" w:cs="Times New Roman"/>
+                <w:sz w:val="28"/>
+                <w:szCs w:val="28"/>
+                <w:lang w:val="en-US"/>
+              </w:rPr>
+              <w:t>восьмиугольника</w:t>
+            </w:r>
+            <w:proofErr w:type="spellEnd"/>
           </w:p>
           <w:p>
             <w:pPr>
@@ -6105,6 +6479,7 @@
                 <w:rFonts w:ascii="Times New Roman" w:eastAsia="Times New Roman" w:hAnsi="Times New Roman" w:cs="Times New Roman"/>
                 <w:sz w:val="28"/>
                 <w:szCs w:val="28"/>
+                <w:lang w:val="en-US"/>
               </w:rPr>
             </w:pPr>
             <w:r>
@@ -6124,15 +6499,67 @@
                 <w:lang w:val="en-US"/>
               </w:rPr>
               <w:tab/>
-              <w:t>return</w:t>
-            </w:r>
-            <w:r>
-              <w:rPr>
-                <w:rFonts w:ascii="Times New Roman" w:eastAsia="Times New Roman" w:hAnsi="Times New Roman" w:cs="Times New Roman"/>
-                <w:sz w:val="28"/>
-                <w:szCs w:val="28"/>
-              </w:rPr>
-              <w:t xml:space="preserve"> -2;</w:t>
+              <w:t>vertex[</w:t>
+            </w:r>
+            <w:proofErr w:type="spellStart"/>
+            <w:r>
+              <w:rPr>
+                <w:rFonts w:ascii="Times New Roman" w:eastAsia="Times New Roman" w:hAnsi="Times New Roman" w:cs="Times New Roman"/>
+                <w:sz w:val="28"/>
+                <w:szCs w:val="28"/>
+                <w:lang w:val="en-US"/>
+              </w:rPr>
+              <w:t>i</w:t>
+            </w:r>
+            <w:proofErr w:type="spellEnd"/>
+            <w:r>
+              <w:rPr>
+                <w:rFonts w:ascii="Times New Roman" w:eastAsia="Times New Roman" w:hAnsi="Times New Roman" w:cs="Times New Roman"/>
+                <w:sz w:val="28"/>
+                <w:szCs w:val="28"/>
+                <w:lang w:val="en-US"/>
+              </w:rPr>
+              <w:t xml:space="preserve">] = </w:t>
+            </w:r>
+            <w:proofErr w:type="gramStart"/>
+            <w:r>
+              <w:rPr>
+                <w:rFonts w:ascii="Times New Roman" w:eastAsia="Times New Roman" w:hAnsi="Times New Roman" w:cs="Times New Roman"/>
+                <w:sz w:val="28"/>
+                <w:szCs w:val="28"/>
+                <w:lang w:val="en-US"/>
+              </w:rPr>
+              <w:t>Point::</w:t>
+            </w:r>
+            <w:proofErr w:type="gramEnd"/>
+            <w:r>
+              <w:rPr>
+                <w:rFonts w:ascii="Times New Roman" w:eastAsia="Times New Roman" w:hAnsi="Times New Roman" w:cs="Times New Roman"/>
+                <w:sz w:val="28"/>
+                <w:szCs w:val="28"/>
+                <w:lang w:val="en-US"/>
+              </w:rPr>
+              <w:t>polar(</w:t>
+            </w:r>
+            <w:proofErr w:type="spellStart"/>
+            <w:r>
+              <w:rPr>
+                <w:rFonts w:ascii="Times New Roman" w:eastAsia="Times New Roman" w:hAnsi="Times New Roman" w:cs="Times New Roman"/>
+                <w:sz w:val="28"/>
+                <w:szCs w:val="28"/>
+                <w:lang w:val="en-US"/>
+              </w:rPr>
+              <w:t>radius,angle</w:t>
+            </w:r>
+            <w:proofErr w:type="spellEnd"/>
+            <w:r>
+              <w:rPr>
+                <w:rFonts w:ascii="Times New Roman" w:eastAsia="Times New Roman" w:hAnsi="Times New Roman" w:cs="Times New Roman"/>
+                <w:sz w:val="28"/>
+                <w:szCs w:val="28"/>
+                <w:lang w:val="en-US"/>
+              </w:rPr>
+              <w:t>);</w:t>
             </w:r>
           </w:p>
           <w:p>
@@ -6150,10 +6577,44 @@
                 <w:rFonts w:ascii="Times New Roman" w:eastAsia="Times New Roman" w:hAnsi="Times New Roman" w:cs="Times New Roman"/>
                 <w:sz w:val="28"/>
                 <w:szCs w:val="28"/>
-              </w:rPr>
-              <w:lastRenderedPageBreak/>
+                <w:lang w:val="en-US"/>
+              </w:rPr>
               <w:tab/>
-              <w:t>}</w:t>
+            </w:r>
+            <w:r>
+              <w:rPr>
+                <w:rFonts w:ascii="Times New Roman" w:eastAsia="Times New Roman" w:hAnsi="Times New Roman" w:cs="Times New Roman"/>
+                <w:sz w:val="28"/>
+                <w:szCs w:val="28"/>
+                <w:lang w:val="en-US"/>
+              </w:rPr>
+              <w:tab/>
+              <w:t>angle</w:t>
+            </w:r>
+            <w:r>
+              <w:rPr>
+                <w:rFonts w:ascii="Times New Roman" w:eastAsia="Times New Roman" w:hAnsi="Times New Roman" w:cs="Times New Roman"/>
+                <w:sz w:val="28"/>
+                <w:szCs w:val="28"/>
+              </w:rPr>
+              <w:t>+=(</w:t>
+            </w:r>
+            <w:r>
+              <w:rPr>
+                <w:rFonts w:ascii="Times New Roman" w:eastAsia="Times New Roman" w:hAnsi="Times New Roman" w:cs="Times New Roman"/>
+                <w:sz w:val="28"/>
+                <w:szCs w:val="28"/>
+                <w:lang w:val="en-US"/>
+              </w:rPr>
+              <w:t>pi</w:t>
+            </w:r>
+            <w:r>
+              <w:rPr>
+                <w:rFonts w:ascii="Times New Roman" w:eastAsia="Times New Roman" w:hAnsi="Times New Roman" w:cs="Times New Roman"/>
+                <w:sz w:val="28"/>
+                <w:szCs w:val="28"/>
+              </w:rPr>
+              <w:t>/4.0);</w:t>
             </w:r>
           </w:p>
           <w:p>
@@ -6166,6 +6627,41 @@
                 <w:szCs w:val="28"/>
               </w:rPr>
             </w:pPr>
+            <w:r>
+              <w:rPr>
+                <w:rFonts w:ascii="Times New Roman" w:eastAsia="Times New Roman" w:hAnsi="Times New Roman" w:cs="Times New Roman"/>
+                <w:sz w:val="28"/>
+                <w:szCs w:val="28"/>
+              </w:rPr>
+              <w:tab/>
+            </w:r>
+            <w:r>
+              <w:rPr>
+                <w:rFonts w:ascii="Times New Roman" w:eastAsia="Times New Roman" w:hAnsi="Times New Roman" w:cs="Times New Roman"/>
+                <w:sz w:val="28"/>
+                <w:szCs w:val="28"/>
+              </w:rPr>
+              <w:tab/>
+            </w:r>
+            <w:proofErr w:type="spellStart"/>
+            <w:r>
+              <w:rPr>
+                <w:rFonts w:ascii="Times New Roman" w:eastAsia="Times New Roman" w:hAnsi="Times New Roman" w:cs="Times New Roman"/>
+                <w:sz w:val="28"/>
+                <w:szCs w:val="28"/>
+                <w:lang w:val="en-US"/>
+              </w:rPr>
+              <w:t>i</w:t>
+            </w:r>
+            <w:proofErr w:type="spellEnd"/>
+            <w:r>
+              <w:rPr>
+                <w:rFonts w:ascii="Times New Roman" w:eastAsia="Times New Roman" w:hAnsi="Times New Roman" w:cs="Times New Roman"/>
+                <w:sz w:val="28"/>
+                <w:szCs w:val="28"/>
+              </w:rPr>
+              <w:t>++;</w:t>
+            </w:r>
           </w:p>
           <w:p>
             <w:pPr>
@@ -6184,42 +6680,26 @@
                 <w:szCs w:val="28"/>
               </w:rPr>
               <w:tab/>
-            </w:r>
-            <w:r>
-              <w:rPr>
-                <w:rFonts w:ascii="Times New Roman" w:eastAsia="Times New Roman" w:hAnsi="Times New Roman" w:cs="Times New Roman"/>
-                <w:sz w:val="28"/>
-                <w:szCs w:val="28"/>
-                <w:lang w:val="en-US"/>
-              </w:rPr>
-              <w:t>while</w:t>
-            </w:r>
-            <w:r>
-              <w:rPr>
-                <w:rFonts w:ascii="Times New Roman" w:eastAsia="Times New Roman" w:hAnsi="Times New Roman" w:cs="Times New Roman"/>
-                <w:sz w:val="28"/>
-                <w:szCs w:val="28"/>
-              </w:rPr>
-              <w:t xml:space="preserve"> (</w:t>
-            </w:r>
-            <w:proofErr w:type="spellStart"/>
-            <w:r>
-              <w:rPr>
-                <w:rFonts w:ascii="Times New Roman" w:eastAsia="Times New Roman" w:hAnsi="Times New Roman" w:cs="Times New Roman"/>
-                <w:sz w:val="28"/>
-                <w:szCs w:val="28"/>
-                <w:lang w:val="en-US"/>
-              </w:rPr>
-              <w:t>i</w:t>
-            </w:r>
-            <w:proofErr w:type="spellEnd"/>
-            <w:r>
-              <w:rPr>
-                <w:rFonts w:ascii="Times New Roman" w:eastAsia="Times New Roman" w:hAnsi="Times New Roman" w:cs="Times New Roman"/>
-                <w:sz w:val="28"/>
-                <w:szCs w:val="28"/>
-              </w:rPr>
-              <w:t xml:space="preserve"> &lt; </w:t>
+              <w:t>}</w:t>
+            </w:r>
+          </w:p>
+          <w:p>
+            <w:pPr>
+              <w:spacing w:after="0" w:line="240" w:lineRule="auto"/>
+              <w:jc w:val="both"/>
+              <w:rPr>
+                <w:rFonts w:ascii="Times New Roman" w:eastAsia="Times New Roman" w:hAnsi="Times New Roman" w:cs="Times New Roman"/>
+                <w:sz w:val="28"/>
+                <w:szCs w:val="28"/>
+              </w:rPr>
+            </w:pPr>
+            <w:r>
+              <w:rPr>
+                <w:rFonts w:ascii="Times New Roman" w:eastAsia="Times New Roman" w:hAnsi="Times New Roman" w:cs="Times New Roman"/>
+                <w:sz w:val="28"/>
+                <w:szCs w:val="28"/>
+              </w:rPr>
+              <w:tab/>
             </w:r>
             <w:proofErr w:type="gramStart"/>
             <w:r>
@@ -6227,8 +6707,17 @@
                 <w:rFonts w:ascii="Times New Roman" w:eastAsia="Times New Roman" w:hAnsi="Times New Roman" w:cs="Times New Roman"/>
                 <w:sz w:val="28"/>
                 <w:szCs w:val="28"/>
-              </w:rPr>
-              <w:t>8){</w:t>
+                <w:lang w:val="en-US"/>
+              </w:rPr>
+              <w:t>do</w:t>
+            </w:r>
+            <w:r>
+              <w:rPr>
+                <w:rFonts w:ascii="Times New Roman" w:eastAsia="Times New Roman" w:hAnsi="Times New Roman" w:cs="Times New Roman"/>
+                <w:sz w:val="28"/>
+                <w:szCs w:val="28"/>
+              </w:rPr>
+              <w:t>{</w:t>
             </w:r>
             <w:proofErr w:type="gramEnd"/>
           </w:p>
@@ -6257,290 +6746,6 @@
                 <w:szCs w:val="28"/>
               </w:rPr>
               <w:tab/>
-              <w:t>// Создание вершины восьмиугольника</w:t>
-            </w:r>
-          </w:p>
-          <w:p>
-            <w:pPr>
-              <w:spacing w:after="0" w:line="240" w:lineRule="auto"/>
-              <w:jc w:val="both"/>
-              <w:rPr>
-                <w:rFonts w:ascii="Times New Roman" w:eastAsia="Times New Roman" w:hAnsi="Times New Roman" w:cs="Times New Roman"/>
-                <w:sz w:val="28"/>
-                <w:szCs w:val="28"/>
-                <w:lang w:val="en-US"/>
-              </w:rPr>
-            </w:pPr>
-            <w:r>
-              <w:rPr>
-                <w:rFonts w:ascii="Times New Roman" w:eastAsia="Times New Roman" w:hAnsi="Times New Roman" w:cs="Times New Roman"/>
-                <w:sz w:val="28"/>
-                <w:szCs w:val="28"/>
-              </w:rPr>
-              <w:tab/>
-            </w:r>
-            <w:r>
-              <w:rPr>
-                <w:rFonts w:ascii="Times New Roman" w:eastAsia="Times New Roman" w:hAnsi="Times New Roman" w:cs="Times New Roman"/>
-                <w:sz w:val="28"/>
-                <w:szCs w:val="28"/>
-              </w:rPr>
-              <w:tab/>
-            </w:r>
-            <w:r>
-              <w:rPr>
-                <w:rFonts w:ascii="Times New Roman" w:eastAsia="Times New Roman" w:hAnsi="Times New Roman" w:cs="Times New Roman"/>
-                <w:sz w:val="28"/>
-                <w:szCs w:val="28"/>
-                <w:lang w:val="en-US"/>
-              </w:rPr>
-              <w:t>vertex[</w:t>
-            </w:r>
-            <w:proofErr w:type="spellStart"/>
-            <w:r>
-              <w:rPr>
-                <w:rFonts w:ascii="Times New Roman" w:eastAsia="Times New Roman" w:hAnsi="Times New Roman" w:cs="Times New Roman"/>
-                <w:sz w:val="28"/>
-                <w:szCs w:val="28"/>
-                <w:lang w:val="en-US"/>
-              </w:rPr>
-              <w:t>i</w:t>
-            </w:r>
-            <w:proofErr w:type="spellEnd"/>
-            <w:r>
-              <w:rPr>
-                <w:rFonts w:ascii="Times New Roman" w:eastAsia="Times New Roman" w:hAnsi="Times New Roman" w:cs="Times New Roman"/>
-                <w:sz w:val="28"/>
-                <w:szCs w:val="28"/>
-                <w:lang w:val="en-US"/>
-              </w:rPr>
-              <w:t xml:space="preserve">] = </w:t>
-            </w:r>
-            <w:proofErr w:type="gramStart"/>
-            <w:r>
-              <w:rPr>
-                <w:rFonts w:ascii="Times New Roman" w:eastAsia="Times New Roman" w:hAnsi="Times New Roman" w:cs="Times New Roman"/>
-                <w:sz w:val="28"/>
-                <w:szCs w:val="28"/>
-                <w:lang w:val="en-US"/>
-              </w:rPr>
-              <w:t>Point::</w:t>
-            </w:r>
-            <w:proofErr w:type="gramEnd"/>
-            <w:r>
-              <w:rPr>
-                <w:rFonts w:ascii="Times New Roman" w:eastAsia="Times New Roman" w:hAnsi="Times New Roman" w:cs="Times New Roman"/>
-                <w:sz w:val="28"/>
-                <w:szCs w:val="28"/>
-                <w:lang w:val="en-US"/>
-              </w:rPr>
-              <w:t>polar(</w:t>
-            </w:r>
-            <w:proofErr w:type="spellStart"/>
-            <w:r>
-              <w:rPr>
-                <w:rFonts w:ascii="Times New Roman" w:eastAsia="Times New Roman" w:hAnsi="Times New Roman" w:cs="Times New Roman"/>
-                <w:sz w:val="28"/>
-                <w:szCs w:val="28"/>
-                <w:lang w:val="en-US"/>
-              </w:rPr>
-              <w:t>radius,angle</w:t>
-            </w:r>
-            <w:proofErr w:type="spellEnd"/>
-            <w:r>
-              <w:rPr>
-                <w:rFonts w:ascii="Times New Roman" w:eastAsia="Times New Roman" w:hAnsi="Times New Roman" w:cs="Times New Roman"/>
-                <w:sz w:val="28"/>
-                <w:szCs w:val="28"/>
-                <w:lang w:val="en-US"/>
-              </w:rPr>
-              <w:t>);</w:t>
-            </w:r>
-          </w:p>
-          <w:p>
-            <w:pPr>
-              <w:spacing w:after="0" w:line="240" w:lineRule="auto"/>
-              <w:jc w:val="both"/>
-              <w:rPr>
-                <w:rFonts w:ascii="Times New Roman" w:eastAsia="Times New Roman" w:hAnsi="Times New Roman" w:cs="Times New Roman"/>
-                <w:sz w:val="28"/>
-                <w:szCs w:val="28"/>
-              </w:rPr>
-            </w:pPr>
-            <w:r>
-              <w:rPr>
-                <w:rFonts w:ascii="Times New Roman" w:eastAsia="Times New Roman" w:hAnsi="Times New Roman" w:cs="Times New Roman"/>
-                <w:sz w:val="28"/>
-                <w:szCs w:val="28"/>
-                <w:lang w:val="en-US"/>
-              </w:rPr>
-              <w:tab/>
-            </w:r>
-            <w:r>
-              <w:rPr>
-                <w:rFonts w:ascii="Times New Roman" w:eastAsia="Times New Roman" w:hAnsi="Times New Roman" w:cs="Times New Roman"/>
-                <w:sz w:val="28"/>
-                <w:szCs w:val="28"/>
-                <w:lang w:val="en-US"/>
-              </w:rPr>
-              <w:tab/>
-              <w:t>angle</w:t>
-            </w:r>
-            <w:r>
-              <w:rPr>
-                <w:rFonts w:ascii="Times New Roman" w:eastAsia="Times New Roman" w:hAnsi="Times New Roman" w:cs="Times New Roman"/>
-                <w:sz w:val="28"/>
-                <w:szCs w:val="28"/>
-              </w:rPr>
-              <w:t>+=(</w:t>
-            </w:r>
-            <w:r>
-              <w:rPr>
-                <w:rFonts w:ascii="Times New Roman" w:eastAsia="Times New Roman" w:hAnsi="Times New Roman" w:cs="Times New Roman"/>
-                <w:sz w:val="28"/>
-                <w:szCs w:val="28"/>
-                <w:lang w:val="en-US"/>
-              </w:rPr>
-              <w:t>pi</w:t>
-            </w:r>
-            <w:r>
-              <w:rPr>
-                <w:rFonts w:ascii="Times New Roman" w:eastAsia="Times New Roman" w:hAnsi="Times New Roman" w:cs="Times New Roman"/>
-                <w:sz w:val="28"/>
-                <w:szCs w:val="28"/>
-              </w:rPr>
-              <w:t>/4.0);</w:t>
-            </w:r>
-          </w:p>
-          <w:p>
-            <w:pPr>
-              <w:spacing w:after="0" w:line="240" w:lineRule="auto"/>
-              <w:jc w:val="both"/>
-              <w:rPr>
-                <w:rFonts w:ascii="Times New Roman" w:eastAsia="Times New Roman" w:hAnsi="Times New Roman" w:cs="Times New Roman"/>
-                <w:sz w:val="28"/>
-                <w:szCs w:val="28"/>
-              </w:rPr>
-            </w:pPr>
-            <w:r>
-              <w:rPr>
-                <w:rFonts w:ascii="Times New Roman" w:eastAsia="Times New Roman" w:hAnsi="Times New Roman" w:cs="Times New Roman"/>
-                <w:sz w:val="28"/>
-                <w:szCs w:val="28"/>
-              </w:rPr>
-              <w:tab/>
-            </w:r>
-            <w:r>
-              <w:rPr>
-                <w:rFonts w:ascii="Times New Roman" w:eastAsia="Times New Roman" w:hAnsi="Times New Roman" w:cs="Times New Roman"/>
-                <w:sz w:val="28"/>
-                <w:szCs w:val="28"/>
-              </w:rPr>
-              <w:tab/>
-            </w:r>
-            <w:proofErr w:type="spellStart"/>
-            <w:r>
-              <w:rPr>
-                <w:rFonts w:ascii="Times New Roman" w:eastAsia="Times New Roman" w:hAnsi="Times New Roman" w:cs="Times New Roman"/>
-                <w:sz w:val="28"/>
-                <w:szCs w:val="28"/>
-                <w:lang w:val="en-US"/>
-              </w:rPr>
-              <w:t>i</w:t>
-            </w:r>
-            <w:proofErr w:type="spellEnd"/>
-            <w:r>
-              <w:rPr>
-                <w:rFonts w:ascii="Times New Roman" w:eastAsia="Times New Roman" w:hAnsi="Times New Roman" w:cs="Times New Roman"/>
-                <w:sz w:val="28"/>
-                <w:szCs w:val="28"/>
-              </w:rPr>
-              <w:t>++;</w:t>
-            </w:r>
-          </w:p>
-          <w:p>
-            <w:pPr>
-              <w:spacing w:after="0" w:line="240" w:lineRule="auto"/>
-              <w:jc w:val="both"/>
-              <w:rPr>
-                <w:rFonts w:ascii="Times New Roman" w:eastAsia="Times New Roman" w:hAnsi="Times New Roman" w:cs="Times New Roman"/>
-                <w:sz w:val="28"/>
-                <w:szCs w:val="28"/>
-              </w:rPr>
-            </w:pPr>
-            <w:r>
-              <w:rPr>
-                <w:rFonts w:ascii="Times New Roman" w:eastAsia="Times New Roman" w:hAnsi="Times New Roman" w:cs="Times New Roman"/>
-                <w:sz w:val="28"/>
-                <w:szCs w:val="28"/>
-              </w:rPr>
-              <w:tab/>
-              <w:t>}</w:t>
-            </w:r>
-          </w:p>
-          <w:p>
-            <w:pPr>
-              <w:spacing w:after="0" w:line="240" w:lineRule="auto"/>
-              <w:jc w:val="both"/>
-              <w:rPr>
-                <w:rFonts w:ascii="Times New Roman" w:eastAsia="Times New Roman" w:hAnsi="Times New Roman" w:cs="Times New Roman"/>
-                <w:sz w:val="28"/>
-                <w:szCs w:val="28"/>
-              </w:rPr>
-            </w:pPr>
-            <w:r>
-              <w:rPr>
-                <w:rFonts w:ascii="Times New Roman" w:eastAsia="Times New Roman" w:hAnsi="Times New Roman" w:cs="Times New Roman"/>
-                <w:sz w:val="28"/>
-                <w:szCs w:val="28"/>
-              </w:rPr>
-              <w:tab/>
-            </w:r>
-            <w:proofErr w:type="gramStart"/>
-            <w:r>
-              <w:rPr>
-                <w:rFonts w:ascii="Times New Roman" w:eastAsia="Times New Roman" w:hAnsi="Times New Roman" w:cs="Times New Roman"/>
-                <w:sz w:val="28"/>
-                <w:szCs w:val="28"/>
-                <w:lang w:val="en-US"/>
-              </w:rPr>
-              <w:t>do</w:t>
-            </w:r>
-            <w:r>
-              <w:rPr>
-                <w:rFonts w:ascii="Times New Roman" w:eastAsia="Times New Roman" w:hAnsi="Times New Roman" w:cs="Times New Roman"/>
-                <w:sz w:val="28"/>
-                <w:szCs w:val="28"/>
-              </w:rPr>
-              <w:t>{</w:t>
-            </w:r>
-            <w:proofErr w:type="gramEnd"/>
-          </w:p>
-          <w:p>
-            <w:pPr>
-              <w:spacing w:after="0" w:line="240" w:lineRule="auto"/>
-              <w:jc w:val="both"/>
-              <w:rPr>
-                <w:rFonts w:ascii="Times New Roman" w:eastAsia="Times New Roman" w:hAnsi="Times New Roman" w:cs="Times New Roman"/>
-                <w:sz w:val="28"/>
-                <w:szCs w:val="28"/>
-              </w:rPr>
-            </w:pPr>
-            <w:r>
-              <w:rPr>
-                <w:rFonts w:ascii="Times New Roman" w:eastAsia="Times New Roman" w:hAnsi="Times New Roman" w:cs="Times New Roman"/>
-                <w:sz w:val="28"/>
-                <w:szCs w:val="28"/>
-              </w:rPr>
-              <w:tab/>
-            </w:r>
-            <w:r>
-              <w:rPr>
-                <w:rFonts w:ascii="Times New Roman" w:eastAsia="Times New Roman" w:hAnsi="Times New Roman" w:cs="Times New Roman"/>
-                <w:sz w:val="28"/>
-                <w:szCs w:val="28"/>
-              </w:rPr>
-              <w:tab/>
               <w:t>// Вывод координат вершин восьмиугольника</w:t>
             </w:r>
           </w:p>
@@ -6990,7 +7195,6 @@
     </w:p>
     <w:p>
       <w:pPr>
-        <w:jc w:val="center"/>
         <w:rPr>
           <w:rFonts w:ascii="Times New Roman" w:eastAsia="Times New Roman" w:hAnsi="Times New Roman" w:cs="Times New Roman"/>
           <w:b/>
@@ -7001,7 +7205,6 @@
     </w:p>
     <w:p>
       <w:pPr>
-        <w:jc w:val="center"/>
         <w:rPr>
           <w:rFonts w:ascii="Times New Roman" w:eastAsia="Times New Roman" w:hAnsi="Times New Roman" w:cs="Times New Roman"/>
           <w:b/>
@@ -7012,51 +7215,6 @@
     </w:p>
     <w:p>
       <w:pPr>
-        <w:jc w:val="center"/>
-        <w:rPr>
-          <w:rFonts w:ascii="Times New Roman" w:eastAsia="Times New Roman" w:hAnsi="Times New Roman" w:cs="Times New Roman"/>
-          <w:b/>
-          <w:sz w:val="32"/>
-          <w:szCs w:val="32"/>
-        </w:rPr>
-      </w:pPr>
-    </w:p>
-    <w:p>
-      <w:pPr>
-        <w:jc w:val="center"/>
-        <w:rPr>
-          <w:rFonts w:ascii="Times New Roman" w:eastAsia="Times New Roman" w:hAnsi="Times New Roman" w:cs="Times New Roman"/>
-          <w:b/>
-          <w:sz w:val="32"/>
-          <w:szCs w:val="32"/>
-        </w:rPr>
-      </w:pPr>
-    </w:p>
-    <w:p>
-      <w:pPr>
-        <w:jc w:val="center"/>
-        <w:rPr>
-          <w:rFonts w:ascii="Times New Roman" w:eastAsia="Times New Roman" w:hAnsi="Times New Roman" w:cs="Times New Roman"/>
-          <w:b/>
-          <w:sz w:val="32"/>
-          <w:szCs w:val="32"/>
-        </w:rPr>
-      </w:pPr>
-    </w:p>
-    <w:p>
-      <w:pPr>
-        <w:jc w:val="center"/>
-        <w:rPr>
-          <w:rFonts w:ascii="Times New Roman" w:eastAsia="Times New Roman" w:hAnsi="Times New Roman" w:cs="Times New Roman"/>
-          <w:b/>
-          <w:sz w:val="32"/>
-          <w:szCs w:val="32"/>
-        </w:rPr>
-      </w:pPr>
-    </w:p>
-    <w:p>
-      <w:pPr>
-        <w:jc w:val="center"/>
         <w:rPr>
           <w:rFonts w:ascii="Times New Roman" w:eastAsia="Times New Roman" w:hAnsi="Times New Roman" w:cs="Times New Roman"/>
           <w:b/>
@@ -7463,6 +7621,7 @@
         <w:docPartUnique/>
       </w:docPartObj>
     </w:sdtPr>
+    <w:sdtEndPr/>
     <w:sdtContent>
       <w:p>
         <w:pPr>
@@ -20347,8 +20506,8 @@
 <file path=customXml/itemProps1.xml><?xml version="1.0" encoding="utf-8"?>
 <ds:datastoreItem xmlns:ds="http://schemas.openxmlformats.org/officeDocument/2006/customXml" ds:itemID="{11111111-1234-1234-1234-123412341234}">
   <ds:schemaRefs>
+    <ds:schemaRef ds:uri="http://customooxmlschemas.google.com/"/>
     <ds:schemaRef ds:uri="http://schemas.openxmlformats.org/officeDocument/2006/relationships"/>
-    <ds:schemaRef ds:uri="http://customooxmlschemas.google.com/"/>
   </ds:schemaRefs>
 </ds:datastoreItem>
 </file>
</xml_diff>